<commit_message>
Adding proof of concept for local file processing and updating documents post-review.
</commit_message>
<xml_diff>
--- a/documents/sf_sdd_cmsc447.docx
+++ b/documents/sf_sdd_cmsc447.docx
@@ -727,7 +727,7 @@
         <w:rPr>
           <w:rtl w:val="0"/>
         </w:rPr>
-        <w:t xml:space="preserve">Last Updated: 4/3/2019</w:t>
+        <w:t xml:space="preserve">Last Updated: 4/4/2019</w:t>
       </w:r>
     </w:p>
     <w:p>
@@ -1751,11 +1751,34 @@
             </w:tabs>
             <w:spacing w:before="60" w:line="240" w:lineRule="auto"/>
             <w:ind w:left="720" w:firstLine="0"/>
-            <w:rPr/>
+            <w:rPr>
+              <w:rFonts w:ascii="Arial" w:cs="Arial" w:eastAsia="Arial" w:hAnsi="Arial"/>
+              <w:b w:val="0"/>
+              <w:i w:val="0"/>
+              <w:smallCaps w:val="0"/>
+              <w:strike w:val="0"/>
+              <w:color w:val="000000"/>
+              <w:sz w:val="22"/>
+              <w:szCs w:val="22"/>
+              <w:u w:val="none"/>
+              <w:shd w:fill="auto" w:val="clear"/>
+              <w:vertAlign w:val="baseline"/>
+            </w:rPr>
           </w:pPr>
           <w:hyperlink w:anchor="_wnw4i7k5t7ru">
             <w:r>
               <w:rPr>
+                <w:rFonts w:ascii="Arial" w:cs="Arial" w:eastAsia="Arial" w:hAnsi="Arial"/>
+                <w:b w:val="0"/>
+                <w:i w:val="0"/>
+                <w:smallCaps w:val="0"/>
+                <w:strike w:val="0"/>
+                <w:color w:val="000000"/>
+                <w:sz w:val="22"/>
+                <w:szCs w:val="22"/>
+                <w:u w:val="none"/>
+                <w:shd w:fill="auto" w:val="clear"/>
+                <w:vertAlign w:val="baseline"/>
                 <w:rtl w:val="0"/>
               </w:rPr>
               <w:t xml:space="preserve">4.1.2 File Parser</w:t>
@@ -1763,6 +1786,17 @@
           </w:hyperlink>
           <w:r>
             <w:rPr>
+              <w:rFonts w:ascii="Arial" w:cs="Arial" w:eastAsia="Arial" w:hAnsi="Arial"/>
+              <w:b w:val="0"/>
+              <w:i w:val="0"/>
+              <w:smallCaps w:val="0"/>
+              <w:strike w:val="0"/>
+              <w:color w:val="000000"/>
+              <w:sz w:val="22"/>
+              <w:szCs w:val="22"/>
+              <w:u w:val="none"/>
+              <w:shd w:fill="auto" w:val="clear"/>
+              <w:vertAlign w:val="baseline"/>
               <w:rtl w:val="0"/>
             </w:rPr>
             <w:tab/>
@@ -1774,9 +1808,20 @@
           </w:r>
           <w:r>
             <w:rPr>
+              <w:rFonts w:ascii="Arial" w:cs="Arial" w:eastAsia="Arial" w:hAnsi="Arial"/>
+              <w:b w:val="0"/>
+              <w:i w:val="0"/>
+              <w:smallCaps w:val="0"/>
+              <w:strike w:val="0"/>
+              <w:color w:val="000000"/>
+              <w:sz w:val="22"/>
+              <w:szCs w:val="22"/>
+              <w:u w:val="none"/>
+              <w:shd w:fill="auto" w:val="clear"/>
+              <w:vertAlign w:val="baseline"/>
               <w:rtl w:val="0"/>
             </w:rPr>
-            <w:t xml:space="preserve">5</w:t>
+            <w:t xml:space="preserve">7</w:t>
           </w:r>
           <w:r>
             <w:fldChar w:fldCharType="end"/>
@@ -1794,11 +1839,34 @@
             </w:tabs>
             <w:spacing w:before="60" w:line="240" w:lineRule="auto"/>
             <w:ind w:left="720" w:firstLine="0"/>
-            <w:rPr/>
+            <w:rPr>
+              <w:rFonts w:ascii="Arial" w:cs="Arial" w:eastAsia="Arial" w:hAnsi="Arial"/>
+              <w:b w:val="0"/>
+              <w:i w:val="0"/>
+              <w:smallCaps w:val="0"/>
+              <w:strike w:val="0"/>
+              <w:color w:val="000000"/>
+              <w:sz w:val="22"/>
+              <w:szCs w:val="22"/>
+              <w:u w:val="none"/>
+              <w:shd w:fill="auto" w:val="clear"/>
+              <w:vertAlign w:val="baseline"/>
+            </w:rPr>
           </w:pPr>
           <w:hyperlink w:anchor="_2gj638s099di">
             <w:r>
               <w:rPr>
+                <w:rFonts w:ascii="Arial" w:cs="Arial" w:eastAsia="Arial" w:hAnsi="Arial"/>
+                <w:b w:val="0"/>
+                <w:i w:val="0"/>
+                <w:smallCaps w:val="0"/>
+                <w:strike w:val="0"/>
+                <w:color w:val="000000"/>
+                <w:sz w:val="22"/>
+                <w:szCs w:val="22"/>
+                <w:u w:val="none"/>
+                <w:shd w:fill="auto" w:val="clear"/>
+                <w:vertAlign w:val="baseline"/>
                 <w:rtl w:val="0"/>
               </w:rPr>
               <w:t xml:space="preserve">4.1.3 Simulation</w:t>
@@ -1806,6 +1874,17 @@
           </w:hyperlink>
           <w:r>
             <w:rPr>
+              <w:rFonts w:ascii="Arial" w:cs="Arial" w:eastAsia="Arial" w:hAnsi="Arial"/>
+              <w:b w:val="0"/>
+              <w:i w:val="0"/>
+              <w:smallCaps w:val="0"/>
+              <w:strike w:val="0"/>
+              <w:color w:val="000000"/>
+              <w:sz w:val="22"/>
+              <w:szCs w:val="22"/>
+              <w:u w:val="none"/>
+              <w:shd w:fill="auto" w:val="clear"/>
+              <w:vertAlign w:val="baseline"/>
               <w:rtl w:val="0"/>
             </w:rPr>
             <w:tab/>
@@ -1817,9 +1896,20 @@
           </w:r>
           <w:r>
             <w:rPr>
+              <w:rFonts w:ascii="Arial" w:cs="Arial" w:eastAsia="Arial" w:hAnsi="Arial"/>
+              <w:b w:val="0"/>
+              <w:i w:val="0"/>
+              <w:smallCaps w:val="0"/>
+              <w:strike w:val="0"/>
+              <w:color w:val="000000"/>
+              <w:sz w:val="22"/>
+              <w:szCs w:val="22"/>
+              <w:u w:val="none"/>
+              <w:shd w:fill="auto" w:val="clear"/>
+              <w:vertAlign w:val="baseline"/>
               <w:rtl w:val="0"/>
             </w:rPr>
-            <w:t xml:space="preserve">5</w:t>
+            <w:t xml:space="preserve">7</w:t>
           </w:r>
           <w:r>
             <w:fldChar w:fldCharType="end"/>
@@ -1837,11 +1927,34 @@
             </w:tabs>
             <w:spacing w:before="60" w:line="240" w:lineRule="auto"/>
             <w:ind w:left="360" w:firstLine="0"/>
-            <w:rPr/>
+            <w:rPr>
+              <w:rFonts w:ascii="Arial" w:cs="Arial" w:eastAsia="Arial" w:hAnsi="Arial"/>
+              <w:b w:val="0"/>
+              <w:i w:val="0"/>
+              <w:smallCaps w:val="0"/>
+              <w:strike w:val="0"/>
+              <w:color w:val="000000"/>
+              <w:sz w:val="22"/>
+              <w:szCs w:val="22"/>
+              <w:u w:val="none"/>
+              <w:shd w:fill="auto" w:val="clear"/>
+              <w:vertAlign w:val="baseline"/>
+            </w:rPr>
           </w:pPr>
           <w:hyperlink w:anchor="_35lxpv5ehpqr">
             <w:r>
               <w:rPr>
+                <w:rFonts w:ascii="Arial" w:cs="Arial" w:eastAsia="Arial" w:hAnsi="Arial"/>
+                <w:b w:val="0"/>
+                <w:i w:val="0"/>
+                <w:smallCaps w:val="0"/>
+                <w:strike w:val="0"/>
+                <w:color w:val="000000"/>
+                <w:sz w:val="22"/>
+                <w:szCs w:val="22"/>
+                <w:u w:val="none"/>
+                <w:shd w:fill="auto" w:val="clear"/>
+                <w:vertAlign w:val="baseline"/>
                 <w:rtl w:val="0"/>
               </w:rPr>
               <w:t xml:space="preserve">4.2  Concept of execution</w:t>
@@ -1849,6 +1962,17 @@
           </w:hyperlink>
           <w:r>
             <w:rPr>
+              <w:rFonts w:ascii="Arial" w:cs="Arial" w:eastAsia="Arial" w:hAnsi="Arial"/>
+              <w:b w:val="0"/>
+              <w:i w:val="0"/>
+              <w:smallCaps w:val="0"/>
+              <w:strike w:val="0"/>
+              <w:color w:val="000000"/>
+              <w:sz w:val="22"/>
+              <w:szCs w:val="22"/>
+              <w:u w:val="none"/>
+              <w:shd w:fill="auto" w:val="clear"/>
+              <w:vertAlign w:val="baseline"/>
               <w:rtl w:val="0"/>
             </w:rPr>
             <w:tab/>
@@ -1860,9 +1984,20 @@
           </w:r>
           <w:r>
             <w:rPr>
+              <w:rFonts w:ascii="Arial" w:cs="Arial" w:eastAsia="Arial" w:hAnsi="Arial"/>
+              <w:b w:val="0"/>
+              <w:i w:val="0"/>
+              <w:smallCaps w:val="0"/>
+              <w:strike w:val="0"/>
+              <w:color w:val="000000"/>
+              <w:sz w:val="22"/>
+              <w:szCs w:val="22"/>
+              <w:u w:val="none"/>
+              <w:shd w:fill="auto" w:val="clear"/>
+              <w:vertAlign w:val="baseline"/>
               <w:rtl w:val="0"/>
             </w:rPr>
-            <w:t xml:space="preserve">5</w:t>
+            <w:t xml:space="preserve">8</w:t>
           </w:r>
           <w:r>
             <w:fldChar w:fldCharType="end"/>
@@ -1880,11 +2015,34 @@
             </w:tabs>
             <w:spacing w:before="60" w:line="240" w:lineRule="auto"/>
             <w:ind w:left="360" w:firstLine="0"/>
-            <w:rPr/>
+            <w:rPr>
+              <w:rFonts w:ascii="Arial" w:cs="Arial" w:eastAsia="Arial" w:hAnsi="Arial"/>
+              <w:b w:val="0"/>
+              <w:i w:val="0"/>
+              <w:smallCaps w:val="0"/>
+              <w:strike w:val="0"/>
+              <w:color w:val="000000"/>
+              <w:sz w:val="22"/>
+              <w:szCs w:val="22"/>
+              <w:u w:val="none"/>
+              <w:shd w:fill="auto" w:val="clear"/>
+              <w:vertAlign w:val="baseline"/>
+            </w:rPr>
           </w:pPr>
           <w:hyperlink w:anchor="_t3xo7ie14tnz">
             <w:r>
               <w:rPr>
+                <w:rFonts w:ascii="Arial" w:cs="Arial" w:eastAsia="Arial" w:hAnsi="Arial"/>
+                <w:b w:val="0"/>
+                <w:i w:val="0"/>
+                <w:smallCaps w:val="0"/>
+                <w:strike w:val="0"/>
+                <w:color w:val="000000"/>
+                <w:sz w:val="22"/>
+                <w:szCs w:val="22"/>
+                <w:u w:val="none"/>
+                <w:shd w:fill="auto" w:val="clear"/>
+                <w:vertAlign w:val="baseline"/>
                 <w:rtl w:val="0"/>
               </w:rPr>
               <w:t xml:space="preserve">4.3  Interface design</w:t>
@@ -1892,6 +2050,17 @@
           </w:hyperlink>
           <w:r>
             <w:rPr>
+              <w:rFonts w:ascii="Arial" w:cs="Arial" w:eastAsia="Arial" w:hAnsi="Arial"/>
+              <w:b w:val="0"/>
+              <w:i w:val="0"/>
+              <w:smallCaps w:val="0"/>
+              <w:strike w:val="0"/>
+              <w:color w:val="000000"/>
+              <w:sz w:val="22"/>
+              <w:szCs w:val="22"/>
+              <w:u w:val="none"/>
+              <w:shd w:fill="auto" w:val="clear"/>
+              <w:vertAlign w:val="baseline"/>
               <w:rtl w:val="0"/>
             </w:rPr>
             <w:tab/>
@@ -1903,9 +2072,20 @@
           </w:r>
           <w:r>
             <w:rPr>
+              <w:rFonts w:ascii="Arial" w:cs="Arial" w:eastAsia="Arial" w:hAnsi="Arial"/>
+              <w:b w:val="0"/>
+              <w:i w:val="0"/>
+              <w:smallCaps w:val="0"/>
+              <w:strike w:val="0"/>
+              <w:color w:val="000000"/>
+              <w:sz w:val="22"/>
+              <w:szCs w:val="22"/>
+              <w:u w:val="none"/>
+              <w:shd w:fill="auto" w:val="clear"/>
+              <w:vertAlign w:val="baseline"/>
               <w:rtl w:val="0"/>
             </w:rPr>
-            <w:t xml:space="preserve">5</w:t>
+            <w:t xml:space="preserve">8</w:t>
           </w:r>
           <w:r>
             <w:fldChar w:fldCharType="end"/>
@@ -1923,11 +2103,34 @@
             </w:tabs>
             <w:spacing w:before="60" w:line="240" w:lineRule="auto"/>
             <w:ind w:left="720" w:firstLine="0"/>
-            <w:rPr/>
+            <w:rPr>
+              <w:rFonts w:ascii="Arial" w:cs="Arial" w:eastAsia="Arial" w:hAnsi="Arial"/>
+              <w:b w:val="0"/>
+              <w:i w:val="0"/>
+              <w:smallCaps w:val="0"/>
+              <w:strike w:val="0"/>
+              <w:color w:val="000000"/>
+              <w:sz w:val="22"/>
+              <w:szCs w:val="22"/>
+              <w:u w:val="none"/>
+              <w:shd w:fill="auto" w:val="clear"/>
+              <w:vertAlign w:val="baseline"/>
+            </w:rPr>
           </w:pPr>
           <w:hyperlink w:anchor="_emejvmsjxxz2">
             <w:r>
               <w:rPr>
+                <w:rFonts w:ascii="Arial" w:cs="Arial" w:eastAsia="Arial" w:hAnsi="Arial"/>
+                <w:b w:val="0"/>
+                <w:i w:val="0"/>
+                <w:smallCaps w:val="0"/>
+                <w:strike w:val="0"/>
+                <w:color w:val="000000"/>
+                <w:sz w:val="22"/>
+                <w:szCs w:val="22"/>
+                <w:u w:val="none"/>
+                <w:shd w:fill="auto" w:val="clear"/>
+                <w:vertAlign w:val="baseline"/>
                 <w:rtl w:val="0"/>
               </w:rPr>
               <w:t xml:space="preserve">4.3.1 Message Box</w:t>
@@ -1935,6 +2138,17 @@
           </w:hyperlink>
           <w:r>
             <w:rPr>
+              <w:rFonts w:ascii="Arial" w:cs="Arial" w:eastAsia="Arial" w:hAnsi="Arial"/>
+              <w:b w:val="0"/>
+              <w:i w:val="0"/>
+              <w:smallCaps w:val="0"/>
+              <w:strike w:val="0"/>
+              <w:color w:val="000000"/>
+              <w:sz w:val="22"/>
+              <w:szCs w:val="22"/>
+              <w:u w:val="none"/>
+              <w:shd w:fill="auto" w:val="clear"/>
+              <w:vertAlign w:val="baseline"/>
               <w:rtl w:val="0"/>
             </w:rPr>
             <w:tab/>
@@ -1946,9 +2160,20 @@
           </w:r>
           <w:r>
             <w:rPr>
+              <w:rFonts w:ascii="Arial" w:cs="Arial" w:eastAsia="Arial" w:hAnsi="Arial"/>
+              <w:b w:val="0"/>
+              <w:i w:val="0"/>
+              <w:smallCaps w:val="0"/>
+              <w:strike w:val="0"/>
+              <w:color w:val="000000"/>
+              <w:sz w:val="22"/>
+              <w:szCs w:val="22"/>
+              <w:u w:val="none"/>
+              <w:shd w:fill="auto" w:val="clear"/>
+              <w:vertAlign w:val="baseline"/>
               <w:rtl w:val="0"/>
             </w:rPr>
-            <w:t xml:space="preserve">5</w:t>
+            <w:t xml:space="preserve">8</w:t>
           </w:r>
           <w:r>
             <w:fldChar w:fldCharType="end"/>
@@ -1966,11 +2191,34 @@
             </w:tabs>
             <w:spacing w:before="60" w:line="240" w:lineRule="auto"/>
             <w:ind w:left="720" w:firstLine="0"/>
-            <w:rPr/>
+            <w:rPr>
+              <w:rFonts w:ascii="Arial" w:cs="Arial" w:eastAsia="Arial" w:hAnsi="Arial"/>
+              <w:b w:val="0"/>
+              <w:i w:val="0"/>
+              <w:smallCaps w:val="0"/>
+              <w:strike w:val="0"/>
+              <w:color w:val="000000"/>
+              <w:sz w:val="22"/>
+              <w:szCs w:val="22"/>
+              <w:u w:val="none"/>
+              <w:shd w:fill="auto" w:val="clear"/>
+              <w:vertAlign w:val="baseline"/>
+            </w:rPr>
           </w:pPr>
           <w:hyperlink w:anchor="_uz9l6s57rho">
             <w:r>
               <w:rPr>
+                <w:rFonts w:ascii="Arial" w:cs="Arial" w:eastAsia="Arial" w:hAnsi="Arial"/>
+                <w:b w:val="0"/>
+                <w:i w:val="0"/>
+                <w:smallCaps w:val="0"/>
+                <w:strike w:val="0"/>
+                <w:color w:val="000000"/>
+                <w:sz w:val="22"/>
+                <w:szCs w:val="22"/>
+                <w:u w:val="none"/>
+                <w:shd w:fill="auto" w:val="clear"/>
+                <w:vertAlign w:val="baseline"/>
                 <w:rtl w:val="0"/>
               </w:rPr>
               <w:t xml:space="preserve">4.3.2 Drop Down Lists</w:t>
@@ -1978,6 +2226,17 @@
           </w:hyperlink>
           <w:r>
             <w:rPr>
+              <w:rFonts w:ascii="Arial" w:cs="Arial" w:eastAsia="Arial" w:hAnsi="Arial"/>
+              <w:b w:val="0"/>
+              <w:i w:val="0"/>
+              <w:smallCaps w:val="0"/>
+              <w:strike w:val="0"/>
+              <w:color w:val="000000"/>
+              <w:sz w:val="22"/>
+              <w:szCs w:val="22"/>
+              <w:u w:val="none"/>
+              <w:shd w:fill="auto" w:val="clear"/>
+              <w:vertAlign w:val="baseline"/>
               <w:rtl w:val="0"/>
             </w:rPr>
             <w:tab/>
@@ -1989,9 +2248,20 @@
           </w:r>
           <w:r>
             <w:rPr>
+              <w:rFonts w:ascii="Arial" w:cs="Arial" w:eastAsia="Arial" w:hAnsi="Arial"/>
+              <w:b w:val="0"/>
+              <w:i w:val="0"/>
+              <w:smallCaps w:val="0"/>
+              <w:strike w:val="0"/>
+              <w:color w:val="000000"/>
+              <w:sz w:val="22"/>
+              <w:szCs w:val="22"/>
+              <w:u w:val="none"/>
+              <w:shd w:fill="auto" w:val="clear"/>
+              <w:vertAlign w:val="baseline"/>
               <w:rtl w:val="0"/>
             </w:rPr>
-            <w:t xml:space="preserve">5</w:t>
+            <w:t xml:space="preserve">8</w:t>
           </w:r>
           <w:r>
             <w:fldChar w:fldCharType="end"/>
@@ -2009,12 +2279,34 @@
             </w:tabs>
             <w:spacing w:before="200" w:line="240" w:lineRule="auto"/>
             <w:ind w:left="0" w:firstLine="0"/>
-            <w:rPr/>
+            <w:rPr>
+              <w:rFonts w:ascii="Arial" w:cs="Arial" w:eastAsia="Arial" w:hAnsi="Arial"/>
+              <w:b w:val="1"/>
+              <w:i w:val="0"/>
+              <w:smallCaps w:val="0"/>
+              <w:strike w:val="0"/>
+              <w:color w:val="000000"/>
+              <w:sz w:val="22"/>
+              <w:szCs w:val="22"/>
+              <w:u w:val="none"/>
+              <w:shd w:fill="auto" w:val="clear"/>
+              <w:vertAlign w:val="baseline"/>
+            </w:rPr>
           </w:pPr>
           <w:hyperlink w:anchor="_cidym3j3od9p">
             <w:r>
               <w:rPr>
+                <w:rFonts w:ascii="Arial" w:cs="Arial" w:eastAsia="Arial" w:hAnsi="Arial"/>
                 <w:b w:val="1"/>
+                <w:i w:val="0"/>
+                <w:smallCaps w:val="0"/>
+                <w:strike w:val="0"/>
+                <w:color w:val="000000"/>
+                <w:sz w:val="22"/>
+                <w:szCs w:val="22"/>
+                <w:u w:val="none"/>
+                <w:shd w:fill="auto" w:val="clear"/>
+                <w:vertAlign w:val="baseline"/>
                 <w:rtl w:val="0"/>
               </w:rPr>
               <w:t xml:space="preserve">5.  CSCI detailed design</w:t>
@@ -2022,7 +2314,17 @@
           </w:hyperlink>
           <w:r>
             <w:rPr>
+              <w:rFonts w:ascii="Arial" w:cs="Arial" w:eastAsia="Arial" w:hAnsi="Arial"/>
               <w:b w:val="1"/>
+              <w:i w:val="0"/>
+              <w:smallCaps w:val="0"/>
+              <w:strike w:val="0"/>
+              <w:color w:val="000000"/>
+              <w:sz w:val="22"/>
+              <w:szCs w:val="22"/>
+              <w:u w:val="none"/>
+              <w:shd w:fill="auto" w:val="clear"/>
+              <w:vertAlign w:val="baseline"/>
               <w:rtl w:val="0"/>
             </w:rPr>
             <w:tab/>
@@ -2034,10 +2336,20 @@
           </w:r>
           <w:r>
             <w:rPr>
+              <w:rFonts w:ascii="Arial" w:cs="Arial" w:eastAsia="Arial" w:hAnsi="Arial"/>
               <w:b w:val="1"/>
+              <w:i w:val="0"/>
+              <w:smallCaps w:val="0"/>
+              <w:strike w:val="0"/>
+              <w:color w:val="000000"/>
+              <w:sz w:val="22"/>
+              <w:szCs w:val="22"/>
+              <w:u w:val="none"/>
+              <w:shd w:fill="auto" w:val="clear"/>
+              <w:vertAlign w:val="baseline"/>
               <w:rtl w:val="0"/>
             </w:rPr>
-            <w:t xml:space="preserve">5</w:t>
+            <w:t xml:space="preserve">8</w:t>
           </w:r>
           <w:r>
             <w:fldChar w:fldCharType="end"/>
@@ -2055,12 +2367,34 @@
             </w:tabs>
             <w:spacing w:after="80" w:before="200" w:line="240" w:lineRule="auto"/>
             <w:ind w:left="0" w:firstLine="0"/>
-            <w:rPr/>
+            <w:rPr>
+              <w:rFonts w:ascii="Arial" w:cs="Arial" w:eastAsia="Arial" w:hAnsi="Arial"/>
+              <w:b w:val="1"/>
+              <w:i w:val="0"/>
+              <w:smallCaps w:val="0"/>
+              <w:strike w:val="0"/>
+              <w:color w:val="000000"/>
+              <w:sz w:val="22"/>
+              <w:szCs w:val="22"/>
+              <w:u w:val="none"/>
+              <w:shd w:fill="auto" w:val="clear"/>
+              <w:vertAlign w:val="baseline"/>
+            </w:rPr>
           </w:pPr>
           <w:hyperlink w:anchor="_gjddhjhynlbe">
             <w:r>
               <w:rPr>
+                <w:rFonts w:ascii="Arial" w:cs="Arial" w:eastAsia="Arial" w:hAnsi="Arial"/>
                 <w:b w:val="1"/>
+                <w:i w:val="0"/>
+                <w:smallCaps w:val="0"/>
+                <w:strike w:val="0"/>
+                <w:color w:val="000000"/>
+                <w:sz w:val="22"/>
+                <w:szCs w:val="22"/>
+                <w:u w:val="none"/>
+                <w:shd w:fill="auto" w:val="clear"/>
+                <w:vertAlign w:val="baseline"/>
                 <w:rtl w:val="0"/>
               </w:rPr>
               <w:t xml:space="preserve">7.  Notes</w:t>
@@ -2068,7 +2402,17 @@
           </w:hyperlink>
           <w:r>
             <w:rPr>
+              <w:rFonts w:ascii="Arial" w:cs="Arial" w:eastAsia="Arial" w:hAnsi="Arial"/>
               <w:b w:val="1"/>
+              <w:i w:val="0"/>
+              <w:smallCaps w:val="0"/>
+              <w:strike w:val="0"/>
+              <w:color w:val="000000"/>
+              <w:sz w:val="22"/>
+              <w:szCs w:val="22"/>
+              <w:u w:val="none"/>
+              <w:shd w:fill="auto" w:val="clear"/>
+              <w:vertAlign w:val="baseline"/>
               <w:rtl w:val="0"/>
             </w:rPr>
             <w:tab/>
@@ -2080,10 +2424,20 @@
           </w:r>
           <w:r>
             <w:rPr>
+              <w:rFonts w:ascii="Arial" w:cs="Arial" w:eastAsia="Arial" w:hAnsi="Arial"/>
               <w:b w:val="1"/>
+              <w:i w:val="0"/>
+              <w:smallCaps w:val="0"/>
+              <w:strike w:val="0"/>
+              <w:color w:val="000000"/>
+              <w:sz w:val="22"/>
+              <w:szCs w:val="22"/>
+              <w:u w:val="none"/>
+              <w:shd w:fill="auto" w:val="clear"/>
+              <w:vertAlign w:val="baseline"/>
               <w:rtl w:val="0"/>
             </w:rPr>
-            <w:t xml:space="preserve">6</w:t>
+            <w:t xml:space="preserve">8</w:t>
           </w:r>
           <w:r>
             <w:fldChar w:fldCharType="end"/>
@@ -2355,7 +2709,7 @@
           <w:rtl w:val="0"/>
         </w:rPr>
         <w:tab/>
-        <w:t xml:space="preserve">The website shall have a variety of inputs conceptually separated into the major categories of rule manipulation, display manipulation, and interaction.  Inputs regarding the manipulations of the rules shall use drop down lists to allow the user to select values within a valid range.  Display manipulation inputs will operate in the same fashion and include things such as color, speed, and shape alterations.  The inputs responsible for interaction include a start button, a file upload button, and text field to enter a maximum number of iterations.  The file upload button shall use a file finder to accept .txt files and provide an error notification if any other file extension is provided.  The start button shall submit all of the specified rules and the input file to the simulation CSCI.  </w:t>
+        <w:t xml:space="preserve">The website shall have a variety of inputs conceptually separated into the major categories of rule manipulation, display manipulation, and interaction. Inputs regarding the manipulations of the rules shall use drop down lists to allow the user to select values within a valid range. Manipulating the display speed and adjusting the cell shape will also use drop down menus.  Background color and cell color will be manipulated via color picker.  The inputs responsible for interaction include a start button, a file upload button, and text field to enter a maximum number of iterations. The file upload button shall use a file finder to accept a .txt file and provide an error notification if any other file extension is provided. The start button shall submit all of the specified rules and the input file to the simulation CSCI.  </w:t>
       </w:r>
     </w:p>
     <w:p>
@@ -2462,7 +2816,7 @@
           <w:rtl w:val="0"/>
         </w:rPr>
         <w:tab/>
-        <w:t xml:space="preserve">The website will be hosted on as yet to be determined server. It and all of its software components will be written in HTML, CSS, or Javascript as appropriate, unless indicated otherwise. It will consist of several other software components and interfaces, such as a file parser, in order to obtain input from the user. It will output this user data to the simulation, which will in turn provide input that the website will be responsible for displaying to the user as output. It will also consist of a message box that can display error messages and updates to the user as output.</w:t>
+        <w:t xml:space="preserve">The website will be hosted on a as yet to be determined server. It and all of its software components will be written in HTML, CSS, or Javascript as appropriate, unless indicated otherwise. It will consist of several other software components and interfaces, such as a file parser, in order to obtain input from the user. It will output this user data to the simulation, which will in turn provide input that the website will be responsible for displaying to the user as output. It will also consist of a message box that can display error messages and updates to the user as output.</w:t>
       </w:r>
     </w:p>
     <w:p>
@@ -4520,7 +4874,7 @@
               <w:rPr>
                 <w:rtl w:val="0"/>
               </w:rPr>
-              <w:t xml:space="preserve">Identify the background color of the simulation.</w:t>
+              <w:t xml:space="preserve">Identify the background color of the grid for the simulation.</w:t>
             </w:r>
           </w:p>
         </w:tc>
@@ -6094,6 +6448,8 @@
       <w:bookmarkStart w:colFirst="0" w:colLast="0" w:name="_wnw4i7k5t7ru" w:id="11"/>
       <w:bookmarkEnd w:id="11"/>
       <w:commentRangeStart w:id="0"/>
+      <w:commentRangeStart w:id="1"/>
+      <w:commentRangeStart w:id="2"/>
       <w:r>
         <w:rPr>
           <w:rtl w:val="0"/>
@@ -6117,11 +6473,19 @@
           <w:rtl w:val="0"/>
         </w:rPr>
         <w:tab/>
-        <w:t xml:space="preserve">This component of the website will accept a .txt file as input from the user, then will parse the contents of the file. If they constitute a valid input, the contents will be sent as output to the simulation for use as coordinates. If the input is judged to be invalid, an error message will be sent as output to the message box. It will be written in Javascript.</w:t>
+        <w:t xml:space="preserve">This component of the website will accept a .txt file as input from the user, then will parse the contents of the file. When the simulation is started the input will be validated . If the input is judged to be invalid, points are outside the range of the grid, an error message will be sent as output to the message box. It will be written in Javascript.</w:t>
       </w:r>
       <w:commentRangeEnd w:id="0"/>
       <w:r>
         <w:commentReference w:id="0"/>
+      </w:r>
+      <w:commentRangeEnd w:id="1"/>
+      <w:r>
+        <w:commentReference w:id="1"/>
+      </w:r>
+      <w:commentRangeEnd w:id="2"/>
+      <w:r>
+        <w:commentReference w:id="2"/>
       </w:r>
       <w:r>
         <w:rPr>
@@ -6155,7 +6519,7 @@
           <w:rtl w:val="0"/>
         </w:rPr>
         <w:tab/>
-        <w:t xml:space="preserve">The simulation will accept input from the website in the form of rules and from the file parser in the form of starting coordinates. It will use a combination of these rules and preprogrammed rules to run a simulation, then output the results to the website after each iteration. If an error occurs, or if the simulation concludes (either when a stable state is reached or the number of iterations is reached), a message will be sent as output to the message box of the website. It will be written in Javascript.</w:t>
+        <w:t xml:space="preserve">The simulation will accept input from the website in the form of rules and from the file parser in the form of starting coordinates. It will use a combination of these rules and preprogrammed rules to run a simulation, then output the results to the website after each iteration. If an error occurs, or if the simulation concludes (either when a stable state is reached, oscillation state is reached, or the number of iterations is reached), a message will be sent as output to the message box of the website. It will be written in Javascript.</w:t>
       </w:r>
     </w:p>
     <w:p>
@@ -6832,6 +7196,8 @@
               <w:jc w:val="left"/>
               <w:rPr/>
             </w:pPr>
+            <w:commentRangeStart w:id="3"/>
+            <w:commentRangeStart w:id="4"/>
             <w:r>
               <w:rPr>
                 <w:rtl w:val="0"/>
@@ -7019,12 +7385,21 @@
               <w:jc w:val="left"/>
               <w:rPr/>
             </w:pPr>
-            <w:commentRangeStart w:id="1"/>
-            <w:r>
-              <w:rPr>
-                <w:rtl w:val="0"/>
-              </w:rPr>
-              <w:t xml:space="preserve">Randomize State</w:t>
+            <w:commentRangeEnd w:id="3"/>
+            <w:r>
+              <w:commentReference w:id="3"/>
+            </w:r>
+            <w:commentRangeEnd w:id="4"/>
+            <w:r>
+              <w:commentReference w:id="4"/>
+            </w:r>
+            <w:commentRangeStart w:id="5"/>
+            <w:commentRangeStart w:id="6"/>
+            <w:r>
+              <w:rPr>
+                <w:rtl w:val="0"/>
+              </w:rPr>
+              <w:t xml:space="preserve">Get Live List</w:t>
             </w:r>
           </w:p>
         </w:tc>
@@ -7061,7 +7436,7 @@
               <w:rPr>
                 <w:rtl w:val="0"/>
               </w:rPr>
-              <w:t xml:space="preserve">randomStart()</w:t>
+              <w:t xml:space="preserve">getList()</w:t>
             </w:r>
           </w:p>
         </w:tc>
@@ -7098,7 +7473,7 @@
               <w:rPr>
                 <w:rtl w:val="0"/>
               </w:rPr>
-              <w:t xml:space="preserve">Generate a random state.  To be used only when the user does not provide a starting state.</w:t>
+              <w:t xml:space="preserve">Get the list of living cells</w:t>
             </w:r>
           </w:p>
         </w:tc>
@@ -7135,21 +7510,9 @@
               <w:rPr>
                 <w:rtl w:val="0"/>
               </w:rPr>
-              <w:t xml:space="preserve">2.2.11</w:t>
-            </w:r>
-          </w:p>
-        </w:tc>
-        <w:tc>
-          <w:tcPr>
-            <w:shd w:fill="auto" w:val="clear"/>
-            <w:tcMar>
-              <w:top w:w="100.0" w:type="dxa"/>
-              <w:left w:w="100.0" w:type="dxa"/>
-              <w:bottom w:w="100.0" w:type="dxa"/>
-              <w:right w:w="100.0" w:type="dxa"/>
-            </w:tcMar>
-            <w:vAlign w:val="top"/>
-          </w:tcPr>
+              <w:t xml:space="preserve">2.4.2</w:t>
+            </w:r>
+          </w:p>
           <w:p>
             <w:pPr>
               <w:keepNext w:val="0"/>
@@ -7172,12 +7535,10 @@
               <w:rPr>
                 <w:rtl w:val="0"/>
               </w:rPr>
-              <w:t xml:space="preserve">Reengineered</w:t>
-            </w:r>
-          </w:p>
-        </w:tc>
-      </w:tr>
-      <w:tr>
+              <w:t xml:space="preserve">2.3</w:t>
+            </w:r>
+          </w:p>
+        </w:tc>
         <w:tc>
           <w:tcPr>
             <w:shd w:fill="auto" w:val="clear"/>
@@ -7207,18 +7568,16 @@
               <w:jc w:val="left"/>
               <w:rPr/>
             </w:pPr>
-            <w:commentRangeEnd w:id="1"/>
-            <w:r>
-              <w:commentReference w:id="1"/>
-            </w:r>
-            <w:r>
-              <w:rPr>
-                <w:rtl w:val="0"/>
-              </w:rPr>
-              <w:t xml:space="preserve">Get Live List</w:t>
-            </w:r>
-          </w:p>
-        </w:tc>
+            <w:r>
+              <w:rPr>
+                <w:rtl w:val="0"/>
+              </w:rPr>
+              <w:t xml:space="preserve">New development</w:t>
+            </w:r>
+          </w:p>
+        </w:tc>
+      </w:tr>
+      <w:tr>
         <w:tc>
           <w:tcPr>
             <w:shd w:fill="auto" w:val="clear"/>
@@ -7248,11 +7607,21 @@
               <w:jc w:val="left"/>
               <w:rPr/>
             </w:pPr>
-            <w:r>
-              <w:rPr>
-                <w:rtl w:val="0"/>
-              </w:rPr>
-              <w:t xml:space="preserve">getList()</w:t>
+            <w:commentRangeEnd w:id="5"/>
+            <w:r>
+              <w:commentReference w:id="5"/>
+            </w:r>
+            <w:commentRangeEnd w:id="6"/>
+            <w:r>
+              <w:commentReference w:id="6"/>
+            </w:r>
+            <w:commentRangeStart w:id="7"/>
+            <w:commentRangeStart w:id="8"/>
+            <w:r>
+              <w:rPr>
+                <w:rtl w:val="0"/>
+              </w:rPr>
+              <w:t xml:space="preserve">Compare Lists</w:t>
             </w:r>
           </w:p>
         </w:tc>
@@ -7289,7 +7658,7 @@
               <w:rPr>
                 <w:rtl w:val="0"/>
               </w:rPr>
-              <w:t xml:space="preserve">Get the list of living cells</w:t>
+              <w:t xml:space="preserve">isEquals()</w:t>
             </w:r>
           </w:p>
         </w:tc>
@@ -7326,9 +7695,21 @@
               <w:rPr>
                 <w:rtl w:val="0"/>
               </w:rPr>
-              <w:t xml:space="preserve">2.4.2</w:t>
-            </w:r>
-          </w:p>
+              <w:t xml:space="preserve">Accepts a list of cells and returns a boolean if they are the same.</w:t>
+            </w:r>
+          </w:p>
+        </w:tc>
+        <w:tc>
+          <w:tcPr>
+            <w:shd w:fill="auto" w:val="clear"/>
+            <w:tcMar>
+              <w:top w:w="100.0" w:type="dxa"/>
+              <w:left w:w="100.0" w:type="dxa"/>
+              <w:bottom w:w="100.0" w:type="dxa"/>
+              <w:right w:w="100.0" w:type="dxa"/>
+            </w:tcMar>
+            <w:vAlign w:val="top"/>
+          </w:tcPr>
           <w:p>
             <w:pPr>
               <w:keepNext w:val="0"/>
@@ -7351,7 +7732,7 @@
               <w:rPr>
                 <w:rtl w:val="0"/>
               </w:rPr>
-              <w:t xml:space="preserve">2.3</w:t>
+              <w:t xml:space="preserve">2.4.2</w:t>
             </w:r>
           </w:p>
         </w:tc>
@@ -7393,194 +7774,444 @@
           </w:p>
         </w:tc>
       </w:tr>
-      <w:tr>
-        <w:tc>
-          <w:tcPr>
-            <w:shd w:fill="auto" w:val="clear"/>
-            <w:tcMar>
-              <w:top w:w="100.0" w:type="dxa"/>
-              <w:left w:w="100.0" w:type="dxa"/>
-              <w:bottom w:w="100.0" w:type="dxa"/>
-              <w:right w:w="100.0" w:type="dxa"/>
-            </w:tcMar>
-            <w:vAlign w:val="top"/>
-          </w:tcPr>
-          <w:p>
-            <w:pPr>
-              <w:keepNext w:val="0"/>
-              <w:keepLines w:val="0"/>
-              <w:widowControl w:val="0"/>
-              <w:pBdr>
-                <w:top w:space="0" w:sz="0" w:val="nil"/>
-                <w:left w:space="0" w:sz="0" w:val="nil"/>
-                <w:bottom w:space="0" w:sz="0" w:val="nil"/>
-                <w:right w:space="0" w:sz="0" w:val="nil"/>
-                <w:between w:space="0" w:sz="0" w:val="nil"/>
-              </w:pBdr>
-              <w:shd w:fill="auto" w:val="clear"/>
-              <w:spacing w:after="0" w:before="0" w:line="240" w:lineRule="auto"/>
-              <w:ind w:left="0" w:right="0" w:firstLine="0"/>
-              <w:jc w:val="left"/>
-              <w:rPr/>
-            </w:pPr>
-            <w:r>
-              <w:rPr>
-                <w:rtl w:val="0"/>
-              </w:rPr>
-              <w:t xml:space="preserve">Compare Lists</w:t>
-            </w:r>
-          </w:p>
-        </w:tc>
-        <w:tc>
-          <w:tcPr>
-            <w:shd w:fill="auto" w:val="clear"/>
-            <w:tcMar>
-              <w:top w:w="100.0" w:type="dxa"/>
-              <w:left w:w="100.0" w:type="dxa"/>
-              <w:bottom w:w="100.0" w:type="dxa"/>
-              <w:right w:w="100.0" w:type="dxa"/>
-            </w:tcMar>
-            <w:vAlign w:val="top"/>
-          </w:tcPr>
-          <w:p>
-            <w:pPr>
-              <w:keepNext w:val="0"/>
-              <w:keepLines w:val="0"/>
-              <w:widowControl w:val="0"/>
-              <w:pBdr>
-                <w:top w:space="0" w:sz="0" w:val="nil"/>
-                <w:left w:space="0" w:sz="0" w:val="nil"/>
-                <w:bottom w:space="0" w:sz="0" w:val="nil"/>
-                <w:right w:space="0" w:sz="0" w:val="nil"/>
-                <w:between w:space="0" w:sz="0" w:val="nil"/>
-              </w:pBdr>
-              <w:shd w:fill="auto" w:val="clear"/>
-              <w:spacing w:after="0" w:before="0" w:line="240" w:lineRule="auto"/>
-              <w:ind w:left="0" w:right="0" w:firstLine="0"/>
-              <w:jc w:val="left"/>
-              <w:rPr/>
-            </w:pPr>
-            <w:r>
-              <w:rPr>
-                <w:rtl w:val="0"/>
-              </w:rPr>
-              <w:t xml:space="preserve">isEquals()</w:t>
-            </w:r>
-          </w:p>
-        </w:tc>
-        <w:tc>
-          <w:tcPr>
-            <w:shd w:fill="auto" w:val="clear"/>
-            <w:tcMar>
-              <w:top w:w="100.0" w:type="dxa"/>
-              <w:left w:w="100.0" w:type="dxa"/>
-              <w:bottom w:w="100.0" w:type="dxa"/>
-              <w:right w:w="100.0" w:type="dxa"/>
-            </w:tcMar>
-            <w:vAlign w:val="top"/>
-          </w:tcPr>
-          <w:p>
-            <w:pPr>
-              <w:keepNext w:val="0"/>
-              <w:keepLines w:val="0"/>
-              <w:widowControl w:val="0"/>
-              <w:pBdr>
-                <w:top w:space="0" w:sz="0" w:val="nil"/>
-                <w:left w:space="0" w:sz="0" w:val="nil"/>
-                <w:bottom w:space="0" w:sz="0" w:val="nil"/>
-                <w:right w:space="0" w:sz="0" w:val="nil"/>
-                <w:between w:space="0" w:sz="0" w:val="nil"/>
-              </w:pBdr>
-              <w:shd w:fill="auto" w:val="clear"/>
-              <w:spacing w:after="0" w:before="0" w:line="240" w:lineRule="auto"/>
-              <w:ind w:left="0" w:right="0" w:firstLine="0"/>
-              <w:jc w:val="left"/>
-              <w:rPr/>
-            </w:pPr>
-            <w:r>
-              <w:rPr>
-                <w:rtl w:val="0"/>
-              </w:rPr>
-              <w:t xml:space="preserve">Accepts a list of cells and returns a boolean if they are the same.</w:t>
-            </w:r>
-          </w:p>
-        </w:tc>
-        <w:tc>
-          <w:tcPr>
-            <w:shd w:fill="auto" w:val="clear"/>
-            <w:tcMar>
-              <w:top w:w="100.0" w:type="dxa"/>
-              <w:left w:w="100.0" w:type="dxa"/>
-              <w:bottom w:w="100.0" w:type="dxa"/>
-              <w:right w:w="100.0" w:type="dxa"/>
-            </w:tcMar>
-            <w:vAlign w:val="top"/>
-          </w:tcPr>
-          <w:p>
-            <w:pPr>
-              <w:keepNext w:val="0"/>
-              <w:keepLines w:val="0"/>
-              <w:widowControl w:val="0"/>
-              <w:pBdr>
-                <w:top w:space="0" w:sz="0" w:val="nil"/>
-                <w:left w:space="0" w:sz="0" w:val="nil"/>
-                <w:bottom w:space="0" w:sz="0" w:val="nil"/>
-                <w:right w:space="0" w:sz="0" w:val="nil"/>
-                <w:between w:space="0" w:sz="0" w:val="nil"/>
-              </w:pBdr>
-              <w:shd w:fill="auto" w:val="clear"/>
-              <w:spacing w:after="0" w:before="0" w:line="240" w:lineRule="auto"/>
-              <w:ind w:left="0" w:right="0" w:firstLine="0"/>
-              <w:jc w:val="left"/>
-              <w:rPr/>
-            </w:pPr>
-            <w:r>
-              <w:rPr>
-                <w:rtl w:val="0"/>
-              </w:rPr>
-              <w:t xml:space="preserve">2.4.2</w:t>
-            </w:r>
-          </w:p>
-        </w:tc>
-        <w:tc>
-          <w:tcPr>
-            <w:shd w:fill="auto" w:val="clear"/>
-            <w:tcMar>
-              <w:top w:w="100.0" w:type="dxa"/>
-              <w:left w:w="100.0" w:type="dxa"/>
-              <w:bottom w:w="100.0" w:type="dxa"/>
-              <w:right w:w="100.0" w:type="dxa"/>
-            </w:tcMar>
-            <w:vAlign w:val="top"/>
-          </w:tcPr>
-          <w:p>
-            <w:pPr>
-              <w:keepNext w:val="0"/>
-              <w:keepLines w:val="0"/>
-              <w:widowControl w:val="0"/>
-              <w:pBdr>
-                <w:top w:space="0" w:sz="0" w:val="nil"/>
-                <w:left w:space="0" w:sz="0" w:val="nil"/>
-                <w:bottom w:space="0" w:sz="0" w:val="nil"/>
-                <w:right w:space="0" w:sz="0" w:val="nil"/>
-                <w:between w:space="0" w:sz="0" w:val="nil"/>
-              </w:pBdr>
-              <w:shd w:fill="auto" w:val="clear"/>
-              <w:spacing w:after="0" w:before="0" w:line="240" w:lineRule="auto"/>
-              <w:ind w:left="0" w:right="0" w:firstLine="0"/>
-              <w:jc w:val="left"/>
-              <w:rPr/>
-            </w:pPr>
-            <w:r>
-              <w:rPr>
-                <w:rtl w:val="0"/>
-              </w:rPr>
-              <w:t xml:space="preserve">New development</w:t>
-            </w:r>
-          </w:p>
-        </w:tc>
-      </w:tr>
     </w:tbl>
+    <w:p>
+      <w:pPr>
+        <w:pStyle w:val="Heading2"/>
+        <w:spacing w:after="240" w:before="240" w:lineRule="auto"/>
+        <w:rPr/>
+      </w:pPr>
+      <w:bookmarkStart w:colFirst="0" w:colLast="0" w:name="_35lxpv5ehpqr" w:id="13"/>
+      <w:bookmarkEnd w:id="13"/>
+      <w:r>
+        <w:rPr>
+          <w:rtl w:val="0"/>
+        </w:rPr>
+        <w:t xml:space="preserve">4.2  Concept of execution</w:t>
+      </w:r>
+    </w:p>
+    <w:p>
+      <w:pPr>
+        <w:pStyle w:val="Heading3"/>
+        <w:rPr/>
+      </w:pPr>
+      <w:bookmarkStart w:colFirst="0" w:colLast="0" w:name="_3ly4yq73e10a" w:id="14"/>
+      <w:bookmarkEnd w:id="14"/>
+      <w:r>
+        <w:rPr>
+          <w:rtl w:val="0"/>
+        </w:rPr>
+        <w:t xml:space="preserve">4.2.1 Get user input(No particular order)</w:t>
+      </w:r>
+    </w:p>
+    <w:p>
+      <w:pPr>
+        <w:numPr>
+          <w:ilvl w:val="0"/>
+          <w:numId w:val="1"/>
+        </w:numPr>
+        <w:ind w:left="720" w:hanging="360"/>
+        <w:rPr>
+          <w:u w:val="none"/>
+        </w:rPr>
+      </w:pPr>
+      <w:r>
+        <w:rPr>
+          <w:rtl w:val="0"/>
+        </w:rPr>
+        <w:t xml:space="preserve">Upload text file</w:t>
+      </w:r>
+    </w:p>
+    <w:p>
+      <w:pPr>
+        <w:numPr>
+          <w:ilvl w:val="0"/>
+          <w:numId w:val="1"/>
+        </w:numPr>
+        <w:ind w:left="720" w:hanging="360"/>
+        <w:rPr>
+          <w:u w:val="none"/>
+        </w:rPr>
+      </w:pPr>
+      <w:r>
+        <w:rPr>
+          <w:rtl w:val="0"/>
+        </w:rPr>
+        <w:t xml:space="preserve">Enter grid height and width</w:t>
+      </w:r>
+    </w:p>
+    <w:p>
+      <w:pPr>
+        <w:numPr>
+          <w:ilvl w:val="0"/>
+          <w:numId w:val="1"/>
+        </w:numPr>
+        <w:ind w:left="720" w:hanging="360"/>
+        <w:rPr>
+          <w:u w:val="none"/>
+        </w:rPr>
+      </w:pPr>
+      <w:r>
+        <w:rPr>
+          <w:rtl w:val="0"/>
+        </w:rPr>
+        <w:t xml:space="preserve">Modify cell shape (default circle)</w:t>
+      </w:r>
+    </w:p>
+    <w:p>
+      <w:pPr>
+        <w:numPr>
+          <w:ilvl w:val="0"/>
+          <w:numId w:val="1"/>
+        </w:numPr>
+        <w:ind w:left="720" w:hanging="360"/>
+        <w:rPr>
+          <w:u w:val="none"/>
+        </w:rPr>
+      </w:pPr>
+      <w:r>
+        <w:rPr>
+          <w:rtl w:val="0"/>
+        </w:rPr>
+        <w:t xml:space="preserve">Modify background color (default white)</w:t>
+      </w:r>
+    </w:p>
+    <w:p>
+      <w:pPr>
+        <w:numPr>
+          <w:ilvl w:val="0"/>
+          <w:numId w:val="1"/>
+        </w:numPr>
+        <w:ind w:left="720" w:hanging="360"/>
+        <w:rPr>
+          <w:u w:val="none"/>
+        </w:rPr>
+      </w:pPr>
+      <w:r>
+        <w:rPr>
+          <w:rtl w:val="0"/>
+        </w:rPr>
+        <w:t xml:space="preserve">Modify cell color (default black)</w:t>
+      </w:r>
+    </w:p>
+    <w:p>
+      <w:pPr>
+        <w:numPr>
+          <w:ilvl w:val="0"/>
+          <w:numId w:val="1"/>
+        </w:numPr>
+        <w:ind w:left="720" w:hanging="360"/>
+        <w:rPr>
+          <w:u w:val="none"/>
+        </w:rPr>
+      </w:pPr>
+      <w:r>
+        <w:rPr>
+          <w:rtl w:val="0"/>
+        </w:rPr>
+        <w:t xml:space="preserve">Modify speed of iteration</w:t>
+      </w:r>
+    </w:p>
+    <w:p>
+      <w:pPr>
+        <w:numPr>
+          <w:ilvl w:val="0"/>
+          <w:numId w:val="1"/>
+        </w:numPr>
+        <w:ind w:left="720" w:hanging="360"/>
+        <w:rPr>
+          <w:u w:val="none"/>
+        </w:rPr>
+      </w:pPr>
+      <w:r>
+        <w:rPr>
+          <w:rtl w:val="0"/>
+        </w:rPr>
+        <w:t xml:space="preserve">Modify survive parameters</w:t>
+      </w:r>
+    </w:p>
+    <w:p>
+      <w:pPr>
+        <w:numPr>
+          <w:ilvl w:val="0"/>
+          <w:numId w:val="1"/>
+        </w:numPr>
+        <w:ind w:left="720" w:hanging="360"/>
+        <w:rPr>
+          <w:u w:val="none"/>
+        </w:rPr>
+      </w:pPr>
+      <w:r>
+        <w:rPr>
+          <w:rtl w:val="0"/>
+        </w:rPr>
+        <w:t xml:space="preserve">Modify revive parameters</w:t>
+      </w:r>
+    </w:p>
+    <w:p>
+      <w:pPr>
+        <w:numPr>
+          <w:ilvl w:val="0"/>
+          <w:numId w:val="1"/>
+        </w:numPr>
+        <w:ind w:left="720" w:hanging="360"/>
+        <w:rPr>
+          <w:u w:val="none"/>
+        </w:rPr>
+      </w:pPr>
+      <w:r>
+        <w:rPr>
+          <w:rtl w:val="0"/>
+        </w:rPr>
+        <w:t xml:space="preserve">Enter number of iterations</w:t>
+      </w:r>
+    </w:p>
+    <w:p>
+      <w:pPr>
+        <w:pStyle w:val="Heading3"/>
+        <w:rPr/>
+      </w:pPr>
+      <w:bookmarkStart w:colFirst="0" w:colLast="0" w:name="_jaf1wdpboooh" w:id="15"/>
+      <w:bookmarkEnd w:id="15"/>
+      <w:r>
+        <w:rPr>
+          <w:rtl w:val="0"/>
+        </w:rPr>
+        <w:t xml:space="preserve">4.2.1 Validate user input</w:t>
+      </w:r>
+    </w:p>
+    <w:p>
+      <w:pPr>
+        <w:spacing w:after="240" w:before="240" w:lineRule="auto"/>
+        <w:rPr/>
+      </w:pPr>
+      <w:r>
+        <w:rPr>
+          <w:rtl w:val="0"/>
+        </w:rPr>
+        <w:tab/>
+        <w:t xml:space="preserve">When the user tries to execute the Start command an error will be displayed if user input is invalid or triggers an error state. Error states are as follows:</w:t>
+      </w:r>
+    </w:p>
+    <w:p>
+      <w:pPr>
+        <w:numPr>
+          <w:ilvl w:val="0"/>
+          <w:numId w:val="4"/>
+        </w:numPr>
+        <w:spacing w:after="0" w:afterAutospacing="0" w:before="240" w:lineRule="auto"/>
+        <w:ind w:left="1440" w:hanging="360"/>
+        <w:rPr>
+          <w:u w:val="none"/>
+        </w:rPr>
+      </w:pPr>
+      <w:r>
+        <w:rPr>
+          <w:rtl w:val="0"/>
+        </w:rPr>
+        <w:t xml:space="preserve">Invalid file type or no file is uploaded</w:t>
+      </w:r>
+    </w:p>
+    <w:p>
+      <w:pPr>
+        <w:numPr>
+          <w:ilvl w:val="0"/>
+          <w:numId w:val="4"/>
+        </w:numPr>
+        <w:spacing w:after="0" w:afterAutospacing="0" w:before="0" w:beforeAutospacing="0" w:lineRule="auto"/>
+        <w:ind w:left="1440" w:hanging="360"/>
+        <w:rPr>
+          <w:u w:val="none"/>
+        </w:rPr>
+      </w:pPr>
+      <w:r>
+        <w:rPr>
+          <w:rtl w:val="0"/>
+        </w:rPr>
+        <w:t xml:space="preserve">Coordinates in user file are outside the boundaries of the indicated grid-size</w:t>
+      </w:r>
+    </w:p>
+    <w:p>
+      <w:pPr>
+        <w:numPr>
+          <w:ilvl w:val="0"/>
+          <w:numId w:val="4"/>
+        </w:numPr>
+        <w:spacing w:after="0" w:afterAutospacing="0" w:before="0" w:beforeAutospacing="0" w:lineRule="auto"/>
+        <w:ind w:left="1440" w:hanging="360"/>
+        <w:rPr>
+          <w:u w:val="none"/>
+        </w:rPr>
+      </w:pPr>
+      <w:r>
+        <w:rPr>
+          <w:rtl w:val="0"/>
+        </w:rPr>
+        <w:t xml:space="preserve">Background and cell color are the same</w:t>
+      </w:r>
+    </w:p>
+    <w:p>
+      <w:pPr>
+        <w:numPr>
+          <w:ilvl w:val="0"/>
+          <w:numId w:val="4"/>
+        </w:numPr>
+        <w:spacing w:after="240" w:before="0" w:beforeAutospacing="0" w:lineRule="auto"/>
+        <w:ind w:left="1440" w:hanging="360"/>
+        <w:rPr>
+          <w:u w:val="none"/>
+        </w:rPr>
+      </w:pPr>
+      <w:r>
+        <w:rPr>
+          <w:rtl w:val="0"/>
+        </w:rPr>
+        <w:t xml:space="preserve">Number of iteration is outside of the range (1,216000) inclusive</w:t>
+      </w:r>
+    </w:p>
+    <w:p>
+      <w:pPr>
+        <w:pStyle w:val="Heading3"/>
+        <w:rPr/>
+      </w:pPr>
+      <w:bookmarkStart w:colFirst="0" w:colLast="0" w:name="_486gu6xb4hl9" w:id="16"/>
+      <w:bookmarkEnd w:id="16"/>
+      <w:r>
+        <w:rPr>
+          <w:rtl w:val="0"/>
+        </w:rPr>
+        <w:t xml:space="preserve">4.2.2 Iteration</w:t>
+      </w:r>
+    </w:p>
+    <w:p>
+      <w:pPr>
+        <w:numPr>
+          <w:ilvl w:val="0"/>
+          <w:numId w:val="3"/>
+        </w:numPr>
+        <w:ind w:left="720" w:hanging="360"/>
+        <w:rPr>
+          <w:u w:val="none"/>
+        </w:rPr>
+      </w:pPr>
+      <w:r>
+        <w:rPr>
+          <w:rtl w:val="0"/>
+        </w:rPr>
+        <w:t xml:space="preserve">The program will execute if no error state is triggered. </w:t>
+      </w:r>
+    </w:p>
+    <w:p>
+      <w:pPr>
+        <w:numPr>
+          <w:ilvl w:val="1"/>
+          <w:numId w:val="3"/>
+        </w:numPr>
+        <w:ind w:left="1440" w:hanging="360"/>
+        <w:rPr>
+          <w:u w:val="none"/>
+        </w:rPr>
+      </w:pPr>
+      <w:r>
+        <w:rPr>
+          <w:rtl w:val="0"/>
+        </w:rPr>
+        <w:t xml:space="preserve">Each new table will be compared against the previous one, except for the first, to check for a steady state. If steady state is reached the program will stop and display that a steady state has been reached.</w:t>
+      </w:r>
+    </w:p>
+    <w:p>
+      <w:pPr>
+        <w:numPr>
+          <w:ilvl w:val="1"/>
+          <w:numId w:val="3"/>
+        </w:numPr>
+        <w:ind w:left="1440" w:hanging="360"/>
+        <w:rPr>
+          <w:u w:val="none"/>
+        </w:rPr>
+      </w:pPr>
+      <w:r>
+        <w:rPr>
+          <w:rtl w:val="0"/>
+        </w:rPr>
+        <w:t xml:space="preserve">Each new table will be compared against the previous two, except for the first two, to check for an oscillation state. If an oscillation state is reached the program will stop and display that an oscillation has been reached.</w:t>
+      </w:r>
+    </w:p>
+    <w:p>
+      <w:pPr>
+        <w:numPr>
+          <w:ilvl w:val="0"/>
+          <w:numId w:val="3"/>
+        </w:numPr>
+        <w:ind w:left="720" w:hanging="360"/>
+        <w:rPr>
+          <w:u w:val="none"/>
+        </w:rPr>
+      </w:pPr>
+      <w:r>
+        <w:rPr>
+          <w:rtl w:val="0"/>
+        </w:rPr>
+        <w:t xml:space="preserve">Each new table will be displayed on screen along with the iteration number and the number of live cells</w:t>
+      </w:r>
+    </w:p>
+    <w:p>
+      <w:pPr>
+        <w:pStyle w:val="Heading3"/>
+        <w:rPr/>
+      </w:pPr>
+      <w:bookmarkStart w:colFirst="0" w:colLast="0" w:name="_l3v9smwzsggo" w:id="17"/>
+      <w:bookmarkEnd w:id="17"/>
+      <w:r>
+        <w:rPr>
+          <w:rtl w:val="0"/>
+        </w:rPr>
+        <w:t xml:space="preserve">4.2.3 Termination</w:t>
+      </w:r>
+    </w:p>
+    <w:p>
+      <w:pPr>
+        <w:ind w:left="0" w:firstLine="0"/>
+        <w:rPr/>
+      </w:pPr>
+      <w:r>
+        <w:rPr>
+          <w:rtl w:val="0"/>
+        </w:rPr>
+        <w:tab/>
+        <w:t xml:space="preserve">If a steady state or oscillation is not reached then the program will run until the number of iterations indicated by the user. The program will stop and the final frame will be displayed along with the iteration count and the number of living cells.</w:t>
+      </w:r>
+    </w:p>
+    <w:p>
+      <w:pPr>
+        <w:pStyle w:val="Heading2"/>
+        <w:spacing w:after="240" w:before="240" w:lineRule="auto"/>
+        <w:rPr/>
+      </w:pPr>
+      <w:bookmarkStart w:colFirst="0" w:colLast="0" w:name="_t3xo7ie14tnz" w:id="18"/>
+      <w:bookmarkEnd w:id="18"/>
+      <w:r>
+        <w:rPr>
+          <w:rtl w:val="0"/>
+        </w:rPr>
+        <w:t xml:space="preserve">4.3  Interface design</w:t>
+      </w:r>
+    </w:p>
+    <w:p>
+      <w:pPr>
+        <w:pStyle w:val="Heading3"/>
+        <w:spacing w:after="240" w:before="240" w:lineRule="auto"/>
+        <w:rPr/>
+      </w:pPr>
+      <w:bookmarkStart w:colFirst="0" w:colLast="0" w:name="_emejvmsjxxz2" w:id="19"/>
+      <w:bookmarkEnd w:id="19"/>
+      <w:r>
+        <w:rPr>
+          <w:rtl w:val="0"/>
+        </w:rPr>
+        <w:t xml:space="preserve">4.3.1 Message Box</w:t>
+      </w:r>
+    </w:p>
     <w:p>
       <w:pPr>
         <w:spacing w:after="240" w:before="240" w:lineRule="auto"/>
@@ -7591,6 +8222,37 @@
         <w:rPr>
           <w:rtl w:val="0"/>
         </w:rPr>
+        <w:tab/>
+        <w:t xml:space="preserve">The message box will accept input from the file validation and rule validation units. This box will be used to display error messages based on those inputs.</w:t>
+      </w:r>
+    </w:p>
+    <w:p>
+      <w:pPr>
+        <w:pStyle w:val="Heading3"/>
+        <w:spacing w:after="240" w:before="240" w:lineRule="auto"/>
+        <w:rPr/>
+      </w:pPr>
+      <w:bookmarkStart w:colFirst="0" w:colLast="0" w:name="_uz9l6s57rho" w:id="20"/>
+      <w:bookmarkEnd w:id="20"/>
+      <w:r>
+        <w:rPr>
+          <w:rtl w:val="0"/>
+        </w:rPr>
+        <w:t xml:space="preserve">4.3.2 Drop Down Lists</w:t>
+      </w:r>
+    </w:p>
+    <w:p>
+      <w:pPr>
+        <w:spacing w:after="240" w:before="240" w:lineRule="auto"/>
+        <w:ind w:left="0" w:firstLine="0"/>
+        <w:rPr/>
+      </w:pPr>
+      <w:r>
+        <w:rPr>
+          <w:rtl w:val="0"/>
+        </w:rPr>
+        <w:tab/>
+        <w:t xml:space="preserve">These lists will accept input from the user, specifically by allowing them to choose from a predetermined range of values. This choice will then be sent as output to the simulation.</w:t>
       </w:r>
     </w:p>
     <w:p>
@@ -7599,43 +8261,625 @@
         <w:spacing w:after="240" w:before="240" w:lineRule="auto"/>
         <w:rPr/>
       </w:pPr>
-      <w:bookmarkStart w:colFirst="0" w:colLast="0" w:name="_35lxpv5ehpqr" w:id="13"/>
-      <w:bookmarkEnd w:id="13"/>
-      <w:r>
-        <w:rPr>
-          <w:rtl w:val="0"/>
-        </w:rPr>
-        <w:t xml:space="preserve">4.2  Concept of execution</w:t>
-      </w:r>
-    </w:p>
-    <w:p>
-      <w:pPr>
-        <w:pStyle w:val="Heading2"/>
-        <w:spacing w:after="240" w:before="240" w:lineRule="auto"/>
+      <w:bookmarkStart w:colFirst="0" w:colLast="0" w:name="_sdra0gv5uhla" w:id="21"/>
+      <w:bookmarkEnd w:id="21"/>
+      <w:r>
+        <w:rPr>
+          <w:rtl w:val="0"/>
+        </w:rPr>
+        <w:t xml:space="preserve">4.4  Data Model</w:t>
+      </w:r>
+    </w:p>
+    <w:p>
+      <w:pPr>
+        <w:pStyle w:val="Heading3"/>
         <w:rPr/>
       </w:pPr>
-      <w:bookmarkStart w:colFirst="0" w:colLast="0" w:name="_t3xo7ie14tnz" w:id="14"/>
-      <w:bookmarkEnd w:id="14"/>
-      <w:r>
-        <w:rPr>
-          <w:rtl w:val="0"/>
-        </w:rPr>
-        <w:t xml:space="preserve">4.3  Interface design</w:t>
-      </w:r>
-    </w:p>
-    <w:p>
-      <w:pPr>
-        <w:pStyle w:val="Heading3"/>
-        <w:spacing w:after="240" w:before="240" w:lineRule="auto"/>
+      <w:bookmarkStart w:colFirst="0" w:colLast="0" w:name="_nzeaibyhu35l" w:id="22"/>
+      <w:bookmarkEnd w:id="22"/>
+      <w:r>
+        <w:rPr>
+          <w:rtl w:val="0"/>
+        </w:rPr>
+        <w:t xml:space="preserve">4.4.1 Data structure</w:t>
+      </w:r>
+    </w:p>
+    <w:p>
+      <w:pPr>
         <w:rPr/>
       </w:pPr>
-      <w:bookmarkStart w:colFirst="0" w:colLast="0" w:name="_emejvmsjxxz2" w:id="15"/>
-      <w:bookmarkEnd w:id="15"/>
-      <w:r>
-        <w:rPr>
-          <w:rtl w:val="0"/>
-        </w:rPr>
-        <w:t xml:space="preserve">4.3.1 Message Box</w:t>
+      <w:r>
+        <w:rPr>
+          <w:rtl w:val="0"/>
+        </w:rPr>
+        <w:tab/>
+        <w:t xml:space="preserve">For this project we will be using hashmaps as our main data-structure for computing the currently living cells and for storing previous generations used for steady-state and oscillation detection</w:t>
+      </w:r>
+    </w:p>
+    <w:p>
+      <w:pPr>
+        <w:rPr/>
+      </w:pPr>
+      <w:r>
+        <w:rPr>
+          <w:rtl w:val="0"/>
+        </w:rPr>
+      </w:r>
+    </w:p>
+    <w:p>
+      <w:pPr>
+        <w:rPr/>
+      </w:pPr>
+      <w:r>
+        <w:rPr>
+          <w:rtl w:val="0"/>
+        </w:rPr>
+        <w:t xml:space="preserve">Table 3: Table identifying data-structures used in the backend. Table shows name, unique identifier, and purpose.</w:t>
+      </w:r>
+    </w:p>
+    <w:tbl>
+      <w:tblPr>
+        <w:tblStyle w:val="Table4"/>
+        <w:tblW w:w="9360.0" w:type="dxa"/>
+        <w:jc w:val="left"/>
+        <w:tblInd w:w="100.0" w:type="pct"/>
+        <w:tblBorders>
+          <w:top w:color="000000" w:space="0" w:sz="8" w:val="single"/>
+          <w:left w:color="000000" w:space="0" w:sz="8" w:val="single"/>
+          <w:bottom w:color="000000" w:space="0" w:sz="8" w:val="single"/>
+          <w:right w:color="000000" w:space="0" w:sz="8" w:val="single"/>
+          <w:insideH w:color="000000" w:space="0" w:sz="8" w:val="single"/>
+          <w:insideV w:color="000000" w:space="0" w:sz="8" w:val="single"/>
+        </w:tblBorders>
+        <w:tblLayout w:type="fixed"/>
+        <w:tblLook w:val="0600"/>
+      </w:tblPr>
+      <w:tblGrid>
+        <w:gridCol w:w="2302.5"/>
+        <w:gridCol w:w="2302.5"/>
+        <w:gridCol w:w="3120"/>
+        <w:gridCol w:w="1635"/>
+        <w:tblGridChange w:id="0">
+          <w:tblGrid>
+            <w:gridCol w:w="2302.5"/>
+            <w:gridCol w:w="2302.5"/>
+            <w:gridCol w:w="3120"/>
+            <w:gridCol w:w="1635"/>
+          </w:tblGrid>
+        </w:tblGridChange>
+      </w:tblGrid>
+      <w:tr>
+        <w:tc>
+          <w:tcPr>
+            <w:shd w:fill="auto" w:val="clear"/>
+            <w:tcMar>
+              <w:top w:w="100.0" w:type="dxa"/>
+              <w:left w:w="100.0" w:type="dxa"/>
+              <w:bottom w:w="100.0" w:type="dxa"/>
+              <w:right w:w="100.0" w:type="dxa"/>
+            </w:tcMar>
+            <w:vAlign w:val="top"/>
+          </w:tcPr>
+          <w:p>
+            <w:pPr>
+              <w:widowControl w:val="0"/>
+              <w:spacing w:line="240" w:lineRule="auto"/>
+              <w:rPr/>
+            </w:pPr>
+            <w:r>
+              <w:rPr>
+                <w:rtl w:val="0"/>
+              </w:rPr>
+              <w:t xml:space="preserve">Name</w:t>
+            </w:r>
+          </w:p>
+        </w:tc>
+        <w:tc>
+          <w:tcPr>
+            <w:shd w:fill="auto" w:val="clear"/>
+            <w:tcMar>
+              <w:top w:w="100.0" w:type="dxa"/>
+              <w:left w:w="100.0" w:type="dxa"/>
+              <w:bottom w:w="100.0" w:type="dxa"/>
+              <w:right w:w="100.0" w:type="dxa"/>
+            </w:tcMar>
+            <w:vAlign w:val="top"/>
+          </w:tcPr>
+          <w:p>
+            <w:pPr>
+              <w:widowControl w:val="0"/>
+              <w:spacing w:line="240" w:lineRule="auto"/>
+              <w:rPr/>
+            </w:pPr>
+            <w:r>
+              <w:rPr>
+                <w:rtl w:val="0"/>
+              </w:rPr>
+              <w:t xml:space="preserve">Unique Identifier</w:t>
+            </w:r>
+          </w:p>
+        </w:tc>
+        <w:tc>
+          <w:tcPr>
+            <w:shd w:fill="auto" w:val="clear"/>
+            <w:tcMar>
+              <w:top w:w="100.0" w:type="dxa"/>
+              <w:left w:w="100.0" w:type="dxa"/>
+              <w:bottom w:w="100.0" w:type="dxa"/>
+              <w:right w:w="100.0" w:type="dxa"/>
+            </w:tcMar>
+            <w:vAlign w:val="top"/>
+          </w:tcPr>
+          <w:p>
+            <w:pPr>
+              <w:widowControl w:val="0"/>
+              <w:spacing w:line="240" w:lineRule="auto"/>
+              <w:rPr/>
+            </w:pPr>
+            <w:r>
+              <w:rPr>
+                <w:rtl w:val="0"/>
+              </w:rPr>
+              <w:t xml:space="preserve">Purpose</w:t>
+            </w:r>
+          </w:p>
+        </w:tc>
+        <w:tc>
+          <w:tcPr>
+            <w:shd w:fill="auto" w:val="clear"/>
+            <w:tcMar>
+              <w:top w:w="100.0" w:type="dxa"/>
+              <w:left w:w="100.0" w:type="dxa"/>
+              <w:bottom w:w="100.0" w:type="dxa"/>
+              <w:right w:w="100.0" w:type="dxa"/>
+            </w:tcMar>
+            <w:vAlign w:val="top"/>
+          </w:tcPr>
+          <w:p>
+            <w:pPr>
+              <w:widowControl w:val="0"/>
+              <w:spacing w:line="240" w:lineRule="auto"/>
+              <w:rPr/>
+            </w:pPr>
+            <w:r>
+              <w:rPr>
+                <w:rtl w:val="0"/>
+              </w:rPr>
+              <w:t xml:space="preserve">Development Status</w:t>
+            </w:r>
+          </w:p>
+        </w:tc>
+      </w:tr>
+      <w:tr>
+        <w:tc>
+          <w:tcPr>
+            <w:shd w:fill="auto" w:val="clear"/>
+            <w:tcMar>
+              <w:top w:w="100.0" w:type="dxa"/>
+              <w:left w:w="100.0" w:type="dxa"/>
+              <w:bottom w:w="100.0" w:type="dxa"/>
+              <w:right w:w="100.0" w:type="dxa"/>
+            </w:tcMar>
+            <w:vAlign w:val="top"/>
+          </w:tcPr>
+          <w:p>
+            <w:pPr>
+              <w:widowControl w:val="0"/>
+              <w:spacing w:line="240" w:lineRule="auto"/>
+              <w:rPr/>
+            </w:pPr>
+            <w:r>
+              <w:rPr>
+                <w:rtl w:val="0"/>
+              </w:rPr>
+              <w:t xml:space="preserve">Current generation</w:t>
+            </w:r>
+          </w:p>
+        </w:tc>
+        <w:tc>
+          <w:tcPr>
+            <w:shd w:fill="auto" w:val="clear"/>
+            <w:tcMar>
+              <w:top w:w="100.0" w:type="dxa"/>
+              <w:left w:w="100.0" w:type="dxa"/>
+              <w:bottom w:w="100.0" w:type="dxa"/>
+              <w:right w:w="100.0" w:type="dxa"/>
+            </w:tcMar>
+            <w:vAlign w:val="top"/>
+          </w:tcPr>
+          <w:p>
+            <w:pPr>
+              <w:widowControl w:val="0"/>
+              <w:spacing w:line="240" w:lineRule="auto"/>
+              <w:rPr/>
+            </w:pPr>
+            <w:r>
+              <w:rPr>
+                <w:rtl w:val="0"/>
+              </w:rPr>
+              <w:t xml:space="preserve">currGen</w:t>
+            </w:r>
+          </w:p>
+        </w:tc>
+        <w:tc>
+          <w:tcPr>
+            <w:shd w:fill="auto" w:val="clear"/>
+            <w:tcMar>
+              <w:top w:w="100.0" w:type="dxa"/>
+              <w:left w:w="100.0" w:type="dxa"/>
+              <w:bottom w:w="100.0" w:type="dxa"/>
+              <w:right w:w="100.0" w:type="dxa"/>
+            </w:tcMar>
+            <w:vAlign w:val="top"/>
+          </w:tcPr>
+          <w:p>
+            <w:pPr>
+              <w:widowControl w:val="0"/>
+              <w:spacing w:line="240" w:lineRule="auto"/>
+              <w:rPr/>
+            </w:pPr>
+            <w:r>
+              <w:rPr>
+                <w:rtl w:val="0"/>
+              </w:rPr>
+              <w:t xml:space="preserve">Used to store the newly determined living nodes in the current iteration(n). Key=row, Value=column</w:t>
+            </w:r>
+          </w:p>
+        </w:tc>
+        <w:tc>
+          <w:tcPr>
+            <w:shd w:fill="auto" w:val="clear"/>
+            <w:tcMar>
+              <w:top w:w="100.0" w:type="dxa"/>
+              <w:left w:w="100.0" w:type="dxa"/>
+              <w:bottom w:w="100.0" w:type="dxa"/>
+              <w:right w:w="100.0" w:type="dxa"/>
+            </w:tcMar>
+            <w:vAlign w:val="top"/>
+          </w:tcPr>
+          <w:p>
+            <w:pPr>
+              <w:widowControl w:val="0"/>
+              <w:spacing w:line="240" w:lineRule="auto"/>
+              <w:rPr/>
+            </w:pPr>
+            <w:r>
+              <w:rPr>
+                <w:rtl w:val="0"/>
+              </w:rPr>
+              <w:t xml:space="preserve">New development</w:t>
+            </w:r>
+          </w:p>
+        </w:tc>
+      </w:tr>
+      <w:tr>
+        <w:tc>
+          <w:tcPr>
+            <w:shd w:fill="auto" w:val="clear"/>
+            <w:tcMar>
+              <w:top w:w="100.0" w:type="dxa"/>
+              <w:left w:w="100.0" w:type="dxa"/>
+              <w:bottom w:w="100.0" w:type="dxa"/>
+              <w:right w:w="100.0" w:type="dxa"/>
+            </w:tcMar>
+            <w:vAlign w:val="top"/>
+          </w:tcPr>
+          <w:p>
+            <w:pPr>
+              <w:widowControl w:val="0"/>
+              <w:spacing w:line="240" w:lineRule="auto"/>
+              <w:rPr/>
+            </w:pPr>
+            <w:r>
+              <w:rPr>
+                <w:rtl w:val="0"/>
+              </w:rPr>
+              <w:t xml:space="preserve">Parent Generation</w:t>
+            </w:r>
+          </w:p>
+        </w:tc>
+        <w:tc>
+          <w:tcPr>
+            <w:shd w:fill="auto" w:val="clear"/>
+            <w:tcMar>
+              <w:top w:w="100.0" w:type="dxa"/>
+              <w:left w:w="100.0" w:type="dxa"/>
+              <w:bottom w:w="100.0" w:type="dxa"/>
+              <w:right w:w="100.0" w:type="dxa"/>
+            </w:tcMar>
+            <w:vAlign w:val="top"/>
+          </w:tcPr>
+          <w:p>
+            <w:pPr>
+              <w:widowControl w:val="0"/>
+              <w:spacing w:line="240" w:lineRule="auto"/>
+              <w:rPr/>
+            </w:pPr>
+            <w:r>
+              <w:rPr>
+                <w:rtl w:val="0"/>
+              </w:rPr>
+              <w:t xml:space="preserve">parentGen</w:t>
+            </w:r>
+          </w:p>
+        </w:tc>
+        <w:tc>
+          <w:tcPr>
+            <w:shd w:fill="auto" w:val="clear"/>
+            <w:tcMar>
+              <w:top w:w="100.0" w:type="dxa"/>
+              <w:left w:w="100.0" w:type="dxa"/>
+              <w:bottom w:w="100.0" w:type="dxa"/>
+              <w:right w:w="100.0" w:type="dxa"/>
+            </w:tcMar>
+            <w:vAlign w:val="top"/>
+          </w:tcPr>
+          <w:p>
+            <w:pPr>
+              <w:widowControl w:val="0"/>
+              <w:spacing w:line="240" w:lineRule="auto"/>
+              <w:rPr/>
+            </w:pPr>
+            <w:r>
+              <w:rPr>
+                <w:rtl w:val="0"/>
+              </w:rPr>
+              <w:t xml:space="preserve">Stores the previous iterations(n-1) living cells. Key=row, Value=column</w:t>
+            </w:r>
+          </w:p>
+          <w:p>
+            <w:pPr>
+              <w:widowControl w:val="0"/>
+              <w:spacing w:line="240" w:lineRule="auto"/>
+              <w:rPr/>
+            </w:pPr>
+            <w:r>
+              <w:rPr>
+                <w:rtl w:val="0"/>
+              </w:rPr>
+              <w:t xml:space="preserve">This will be compared against the currGen for steady state detection</w:t>
+            </w:r>
+          </w:p>
+        </w:tc>
+        <w:tc>
+          <w:tcPr>
+            <w:shd w:fill="auto" w:val="clear"/>
+            <w:tcMar>
+              <w:top w:w="100.0" w:type="dxa"/>
+              <w:left w:w="100.0" w:type="dxa"/>
+              <w:bottom w:w="100.0" w:type="dxa"/>
+              <w:right w:w="100.0" w:type="dxa"/>
+            </w:tcMar>
+            <w:vAlign w:val="top"/>
+          </w:tcPr>
+          <w:p>
+            <w:pPr>
+              <w:widowControl w:val="0"/>
+              <w:spacing w:line="240" w:lineRule="auto"/>
+              <w:rPr/>
+            </w:pPr>
+            <w:r>
+              <w:rPr>
+                <w:rtl w:val="0"/>
+              </w:rPr>
+              <w:t xml:space="preserve">New development</w:t>
+            </w:r>
+          </w:p>
+          <w:p>
+            <w:pPr>
+              <w:widowControl w:val="0"/>
+              <w:spacing w:line="240" w:lineRule="auto"/>
+              <w:rPr/>
+            </w:pPr>
+            <w:r>
+              <w:rPr>
+                <w:rtl w:val="0"/>
+              </w:rPr>
+            </w:r>
+          </w:p>
+          <w:p>
+            <w:pPr>
+              <w:widowControl w:val="0"/>
+              <w:spacing w:line="240" w:lineRule="auto"/>
+              <w:rPr/>
+            </w:pPr>
+            <w:r>
+              <w:rPr>
+                <w:rtl w:val="0"/>
+              </w:rPr>
+            </w:r>
+          </w:p>
+          <w:p>
+            <w:pPr>
+              <w:widowControl w:val="0"/>
+              <w:spacing w:line="240" w:lineRule="auto"/>
+              <w:rPr/>
+            </w:pPr>
+            <w:r>
+              <w:rPr>
+                <w:rtl w:val="0"/>
+              </w:rPr>
+            </w:r>
+          </w:p>
+        </w:tc>
+      </w:tr>
+      <w:tr>
+        <w:tc>
+          <w:tcPr>
+            <w:shd w:fill="auto" w:val="clear"/>
+            <w:tcMar>
+              <w:top w:w="100.0" w:type="dxa"/>
+              <w:left w:w="100.0" w:type="dxa"/>
+              <w:bottom w:w="100.0" w:type="dxa"/>
+              <w:right w:w="100.0" w:type="dxa"/>
+            </w:tcMar>
+            <w:vAlign w:val="top"/>
+          </w:tcPr>
+          <w:p>
+            <w:pPr>
+              <w:widowControl w:val="0"/>
+              <w:spacing w:line="240" w:lineRule="auto"/>
+              <w:rPr/>
+            </w:pPr>
+            <w:r>
+              <w:rPr>
+                <w:rtl w:val="0"/>
+              </w:rPr>
+              <w:t xml:space="preserve">Grandparent Generation</w:t>
+            </w:r>
+          </w:p>
+        </w:tc>
+        <w:tc>
+          <w:tcPr>
+            <w:shd w:fill="auto" w:val="clear"/>
+            <w:tcMar>
+              <w:top w:w="100.0" w:type="dxa"/>
+              <w:left w:w="100.0" w:type="dxa"/>
+              <w:bottom w:w="100.0" w:type="dxa"/>
+              <w:right w:w="100.0" w:type="dxa"/>
+            </w:tcMar>
+            <w:vAlign w:val="top"/>
+          </w:tcPr>
+          <w:p>
+            <w:pPr>
+              <w:widowControl w:val="0"/>
+              <w:spacing w:line="240" w:lineRule="auto"/>
+              <w:rPr/>
+            </w:pPr>
+            <w:r>
+              <w:rPr>
+                <w:rtl w:val="0"/>
+              </w:rPr>
+              <w:t xml:space="preserve">grandGen</w:t>
+            </w:r>
+          </w:p>
+        </w:tc>
+        <w:tc>
+          <w:tcPr>
+            <w:shd w:fill="auto" w:val="clear"/>
+            <w:tcMar>
+              <w:top w:w="100.0" w:type="dxa"/>
+              <w:left w:w="100.0" w:type="dxa"/>
+              <w:bottom w:w="100.0" w:type="dxa"/>
+              <w:right w:w="100.0" w:type="dxa"/>
+            </w:tcMar>
+            <w:vAlign w:val="top"/>
+          </w:tcPr>
+          <w:p>
+            <w:pPr>
+              <w:widowControl w:val="0"/>
+              <w:spacing w:line="240" w:lineRule="auto"/>
+              <w:rPr/>
+            </w:pPr>
+            <w:r>
+              <w:rPr>
+                <w:rtl w:val="0"/>
+              </w:rPr>
+              <w:t xml:space="preserve">Stores the n-2 generations living cells. This will be compared against the current generation (CurrGen) for oscillation detection</w:t>
+            </w:r>
+          </w:p>
+        </w:tc>
+        <w:tc>
+          <w:tcPr>
+            <w:shd w:fill="auto" w:val="clear"/>
+            <w:tcMar>
+              <w:top w:w="100.0" w:type="dxa"/>
+              <w:left w:w="100.0" w:type="dxa"/>
+              <w:bottom w:w="100.0" w:type="dxa"/>
+              <w:right w:w="100.0" w:type="dxa"/>
+            </w:tcMar>
+            <w:vAlign w:val="top"/>
+          </w:tcPr>
+          <w:p>
+            <w:pPr>
+              <w:widowControl w:val="0"/>
+              <w:spacing w:line="240" w:lineRule="auto"/>
+              <w:rPr/>
+            </w:pPr>
+            <w:r>
+              <w:rPr>
+                <w:rtl w:val="0"/>
+              </w:rPr>
+              <w:t xml:space="preserve">New development</w:t>
+            </w:r>
+          </w:p>
+          <w:p>
+            <w:pPr>
+              <w:widowControl w:val="0"/>
+              <w:spacing w:line="240" w:lineRule="auto"/>
+              <w:rPr/>
+            </w:pPr>
+            <w:r>
+              <w:rPr>
+                <w:rtl w:val="0"/>
+              </w:rPr>
+            </w:r>
+          </w:p>
+        </w:tc>
+      </w:tr>
+    </w:tbl>
+    <w:p>
+      <w:pPr>
+        <w:rPr/>
+      </w:pPr>
+      <w:r>
+        <w:rPr>
+          <w:rtl w:val="0"/>
+        </w:rPr>
+      </w:r>
+    </w:p>
+    <w:p>
+      <w:pPr>
+        <w:pStyle w:val="Heading1"/>
+        <w:rPr>
+          <w:b w:val="1"/>
+        </w:rPr>
+      </w:pPr>
+      <w:bookmarkStart w:colFirst="0" w:colLast="0" w:name="_cidym3j3od9p" w:id="23"/>
+      <w:bookmarkEnd w:id="23"/>
+      <w:r>
+        <w:rPr>
+          <w:rtl w:val="0"/>
+        </w:rPr>
+        <w:t xml:space="preserve">5.  CSCI detailed design</w:t>
+      </w:r>
+      <w:r>
+        <w:rPr>
+          <w:rtl w:val="0"/>
+        </w:rPr>
+      </w:r>
+    </w:p>
+    <w:p>
+      <w:pPr>
+        <w:rPr>
+          <w:b w:val="1"/>
+          <w:sz w:val="36"/>
+          <w:szCs w:val="36"/>
+        </w:rPr>
+      </w:pPr>
+      <w:r>
+        <w:rPr>
+          <w:b w:val="1"/>
+          <w:sz w:val="36"/>
+          <w:szCs w:val="36"/>
+          <w:rtl w:val="0"/>
+        </w:rPr>
+        <w:t xml:space="preserve">6.  Requirements Traceability</w:t>
+      </w:r>
+      <w:r>
+        <w:rPr>
+          <w:rtl w:val="0"/>
+        </w:rPr>
+        <w:br w:type="textWrapping"/>
+      </w:r>
+      <w:r>
+        <w:rPr>
+          <w:b w:val="1"/>
+          <w:sz w:val="36"/>
+          <w:szCs w:val="36"/>
+          <w:rtl w:val="0"/>
+        </w:rPr>
+        <w:t xml:space="preserve">7.  Notes</w:t>
       </w:r>
     </w:p>
     <w:p>
@@ -7649,22 +8893,6 @@
           <w:rtl w:val="0"/>
         </w:rPr>
         <w:tab/>
-        <w:t xml:space="preserve">The message box will accept input from the file parser and simulation. Depending on this input, it will either display an error message or update to the user as output. </w:t>
-      </w:r>
-    </w:p>
-    <w:p>
-      <w:pPr>
-        <w:pStyle w:val="Heading3"/>
-        <w:spacing w:after="240" w:before="240" w:lineRule="auto"/>
-        <w:rPr/>
-      </w:pPr>
-      <w:bookmarkStart w:colFirst="0" w:colLast="0" w:name="_uz9l6s57rho" w:id="16"/>
-      <w:bookmarkEnd w:id="16"/>
-      <w:r>
-        <w:rPr>
-          <w:rtl w:val="0"/>
-        </w:rPr>
-        <w:t xml:space="preserve">4.3.2 Drop Down Lists</w:t>
       </w:r>
     </w:p>
     <w:p>
@@ -7677,72 +8905,6 @@
         <w:rPr>
           <w:rtl w:val="0"/>
         </w:rPr>
-        <w:tab/>
-        <w:t xml:space="preserve">These lists will accept input from the user, specifically by allowing them to choose from a predetermined range of values. This choice will then be sent as output to the simulation.</w:t>
-      </w:r>
-    </w:p>
-    <w:p>
-      <w:pPr>
-        <w:pStyle w:val="Heading1"/>
-        <w:rPr>
-          <w:b w:val="1"/>
-        </w:rPr>
-      </w:pPr>
-      <w:bookmarkStart w:colFirst="0" w:colLast="0" w:name="_cidym3j3od9p" w:id="17"/>
-      <w:bookmarkEnd w:id="17"/>
-      <w:r>
-        <w:rPr>
-          <w:rtl w:val="0"/>
-        </w:rPr>
-        <w:t xml:space="preserve">5.  CSCI detailed design</w:t>
-      </w:r>
-      <w:r>
-        <w:rPr>
-          <w:rtl w:val="0"/>
-        </w:rPr>
-      </w:r>
-    </w:p>
-    <w:p>
-      <w:pPr>
-        <w:rPr>
-          <w:b w:val="1"/>
-          <w:sz w:val="36"/>
-          <w:szCs w:val="36"/>
-        </w:rPr>
-      </w:pPr>
-      <w:r>
-        <w:rPr>
-          <w:b w:val="1"/>
-          <w:sz w:val="36"/>
-          <w:szCs w:val="36"/>
-          <w:rtl w:val="0"/>
-        </w:rPr>
-        <w:t xml:space="preserve">6.  Requirements Traceability</w:t>
-      </w:r>
-    </w:p>
-    <w:p>
-      <w:pPr>
-        <w:rPr/>
-      </w:pPr>
-      <w:r>
-        <w:rPr>
-          <w:rtl w:val="0"/>
-        </w:rPr>
-        <w:t xml:space="preserve">All requirements are derived from user specifications.</w:t>
-      </w:r>
-    </w:p>
-    <w:p>
-      <w:pPr>
-        <w:pStyle w:val="Heading1"/>
-        <w:rPr/>
-      </w:pPr>
-      <w:bookmarkStart w:colFirst="0" w:colLast="0" w:name="_gjddhjhynlbe" w:id="18"/>
-      <w:bookmarkEnd w:id="18"/>
-      <w:r>
-        <w:rPr>
-          <w:rtl w:val="0"/>
-        </w:rPr>
-        <w:t xml:space="preserve">7.  Notes</w:t>
       </w:r>
     </w:p>
     <w:p>
@@ -7755,32 +8917,581 @@
         <w:rPr>
           <w:rtl w:val="0"/>
         </w:rPr>
-        <w:tab/>
+        <w:t xml:space="preserve">Conceptual Flow:</w:t>
+      </w:r>
+    </w:p>
+    <w:p>
+      <w:pPr>
+        <w:numPr>
+          <w:ilvl w:val="0"/>
+          <w:numId w:val="5"/>
+        </w:numPr>
+        <w:spacing w:after="0" w:afterAutospacing="0" w:before="240" w:lineRule="auto"/>
+        <w:ind w:left="720" w:hanging="360"/>
+        <w:rPr>
+          <w:u w:val="none"/>
+        </w:rPr>
+      </w:pPr>
+      <w:r>
+        <w:rPr>
+          <w:rtl w:val="0"/>
+        </w:rPr>
+        <w:t xml:space="preserve">Get input from user</w:t>
+      </w:r>
+    </w:p>
+    <w:p>
+      <w:pPr>
+        <w:numPr>
+          <w:ilvl w:val="0"/>
+          <w:numId w:val="5"/>
+        </w:numPr>
+        <w:spacing w:after="0" w:afterAutospacing="0" w:before="0" w:beforeAutospacing="0" w:lineRule="auto"/>
+        <w:ind w:left="720" w:hanging="360"/>
+        <w:rPr>
+          <w:u w:val="none"/>
+        </w:rPr>
+      </w:pPr>
+      <w:r>
+        <w:rPr>
+          <w:rtl w:val="0"/>
+        </w:rPr>
+        <w:t xml:space="preserve">Validate user input</w:t>
+      </w:r>
+    </w:p>
+    <w:p>
+      <w:pPr>
+        <w:numPr>
+          <w:ilvl w:val="1"/>
+          <w:numId w:val="5"/>
+        </w:numPr>
+        <w:spacing w:after="0" w:afterAutospacing="0" w:before="0" w:beforeAutospacing="0" w:lineRule="auto"/>
+        <w:ind w:left="1440" w:hanging="360"/>
+        <w:rPr>
+          <w:u w:val="none"/>
+        </w:rPr>
+      </w:pPr>
+      <w:r>
+        <w:rPr>
+          <w:rtl w:val="0"/>
+        </w:rPr>
+        <w:t xml:space="preserve">What are we considering invalid input? (please provide some input about how you perceive this)</w:t>
+      </w:r>
+    </w:p>
+    <w:p>
+      <w:pPr>
+        <w:numPr>
+          <w:ilvl w:val="2"/>
+          <w:numId w:val="5"/>
+        </w:numPr>
+        <w:spacing w:after="0" w:afterAutospacing="0" w:before="0" w:beforeAutospacing="0" w:lineRule="auto"/>
+        <w:ind w:left="2160" w:hanging="360"/>
+        <w:rPr>
+          <w:u w:val="none"/>
+        </w:rPr>
+      </w:pPr>
+      <w:r>
+        <w:rPr>
+          <w:rtl w:val="0"/>
+        </w:rPr>
+        <w:t xml:space="preserve">For cells to revive (X-Y); Y-X &lt; 0 means none will revive.  Is this an error?</w:t>
+      </w:r>
+    </w:p>
+    <w:p>
+      <w:pPr>
+        <w:numPr>
+          <w:ilvl w:val="2"/>
+          <w:numId w:val="5"/>
+        </w:numPr>
+        <w:spacing w:after="0" w:afterAutospacing="0" w:before="0" w:beforeAutospacing="0" w:lineRule="auto"/>
+        <w:ind w:left="2160" w:hanging="360"/>
+        <w:rPr>
+          <w:u w:val="none"/>
+        </w:rPr>
+      </w:pPr>
+      <w:r>
+        <w:rPr>
+          <w:rtl w:val="0"/>
+        </w:rPr>
+        <w:t xml:space="preserve">For cells to survive (X-Y); Y-X &lt; 0 means none will survive. Is this an error?</w:t>
+      </w:r>
+    </w:p>
+    <w:p>
+      <w:pPr>
+        <w:numPr>
+          <w:ilvl w:val="2"/>
+          <w:numId w:val="5"/>
+        </w:numPr>
+        <w:spacing w:after="0" w:afterAutospacing="0" w:before="0" w:beforeAutospacing="0" w:lineRule="auto"/>
+        <w:ind w:left="2160" w:hanging="360"/>
+        <w:rPr>
+          <w:u w:val="none"/>
+        </w:rPr>
+      </w:pPr>
+      <w:r>
+        <w:rPr>
+          <w:rtl w:val="0"/>
+        </w:rPr>
+        <w:t xml:space="preserve">If both are &lt; 0, is that an error? </w:t>
+      </w:r>
+    </w:p>
+    <w:p>
+      <w:pPr>
+        <w:numPr>
+          <w:ilvl w:val="2"/>
+          <w:numId w:val="5"/>
+        </w:numPr>
+        <w:spacing w:after="0" w:afterAutospacing="0" w:before="0" w:beforeAutospacing="0" w:lineRule="auto"/>
+        <w:ind w:left="2160" w:hanging="360"/>
+        <w:rPr>
+          <w:u w:val="none"/>
+        </w:rPr>
+      </w:pPr>
+      <w:commentRangeStart w:id="9"/>
+      <w:r>
+        <w:rPr>
+          <w:rtl w:val="0"/>
+        </w:rPr>
+        <w:t xml:space="preserve">For the first two cases, there are use cases, so do we want to consider a warning instead of a hard error?</w:t>
+      </w:r>
+      <w:commentRangeEnd w:id="9"/>
+      <w:r>
+        <w:commentReference w:id="9"/>
+      </w:r>
+      <w:r>
+        <w:rPr>
+          <w:rtl w:val="0"/>
+        </w:rPr>
+      </w:r>
+    </w:p>
+    <w:p>
+      <w:pPr>
+        <w:numPr>
+          <w:ilvl w:val="0"/>
+          <w:numId w:val="5"/>
+        </w:numPr>
+        <w:spacing w:after="0" w:afterAutospacing="0" w:before="0" w:beforeAutospacing="0" w:lineRule="auto"/>
+        <w:ind w:left="720" w:hanging="360"/>
+        <w:rPr>
+          <w:u w:val="none"/>
+        </w:rPr>
+      </w:pPr>
+      <w:r>
+        <w:rPr>
+          <w:rtl w:val="0"/>
+        </w:rPr>
+        <w:t xml:space="preserve">Validate start file into state object</w:t>
+      </w:r>
+    </w:p>
+    <w:p>
+      <w:pPr>
+        <w:numPr>
+          <w:ilvl w:val="1"/>
+          <w:numId w:val="5"/>
+        </w:numPr>
+        <w:spacing w:after="0" w:afterAutospacing="0" w:before="0" w:beforeAutospacing="0" w:lineRule="auto"/>
+        <w:ind w:left="1440" w:hanging="360"/>
+        <w:rPr>
+          <w:u w:val="none"/>
+        </w:rPr>
+      </w:pPr>
+      <w:r>
+        <w:rPr>
+          <w:rtl w:val="0"/>
+        </w:rPr>
+        <w:t xml:space="preserve">Are duplicates errors?  </w:t>
+      </w:r>
+    </w:p>
+    <w:p>
+      <w:pPr>
+        <w:numPr>
+          <w:ilvl w:val="1"/>
+          <w:numId w:val="5"/>
+        </w:numPr>
+        <w:spacing w:after="0" w:afterAutospacing="0" w:before="0" w:beforeAutospacing="0" w:lineRule="auto"/>
+        <w:ind w:left="1440" w:hanging="360"/>
+        <w:rPr>
+          <w:u w:val="none"/>
+        </w:rPr>
+      </w:pPr>
+      <w:r>
+        <w:rPr>
+          <w:rtl w:val="0"/>
+        </w:rPr>
+        <w:t xml:space="preserve">Coordinates outside the grid will cause an error state and an error message will be displayed to the user.</w:t>
+      </w:r>
+    </w:p>
+    <w:p>
+      <w:pPr>
+        <w:numPr>
+          <w:ilvl w:val="1"/>
+          <w:numId w:val="5"/>
+        </w:numPr>
+        <w:spacing w:after="0" w:afterAutospacing="0" w:before="0" w:beforeAutospacing="0" w:lineRule="auto"/>
+        <w:ind w:left="1440" w:hanging="360"/>
+        <w:rPr>
+          <w:u w:val="none"/>
+        </w:rPr>
+      </w:pPr>
+      <w:r>
+        <w:rPr>
+          <w:rtl w:val="0"/>
+        </w:rPr>
+        <w:t xml:space="preserve">Invalidly formed coordinates</w:t>
+      </w:r>
+    </w:p>
+    <w:p>
+      <w:pPr>
+        <w:numPr>
+          <w:ilvl w:val="2"/>
+          <w:numId w:val="5"/>
+        </w:numPr>
+        <w:spacing w:after="0" w:afterAutospacing="0" w:before="0" w:beforeAutospacing="0" w:lineRule="auto"/>
+        <w:ind w:left="2160" w:hanging="360"/>
+        <w:rPr>
+          <w:u w:val="none"/>
+        </w:rPr>
+      </w:pPr>
+      <w:r>
+        <w:rPr>
+          <w:rtl w:val="0"/>
+        </w:rPr>
+        <w:t xml:space="preserve">Either things that do not contain numbers</w:t>
+      </w:r>
+    </w:p>
+    <w:p>
+      <w:pPr>
+        <w:numPr>
+          <w:ilvl w:val="2"/>
+          <w:numId w:val="5"/>
+        </w:numPr>
+        <w:spacing w:after="0" w:afterAutospacing="0" w:before="0" w:beforeAutospacing="0" w:lineRule="auto"/>
+        <w:ind w:left="2160" w:hanging="360"/>
+        <w:rPr>
+          <w:u w:val="none"/>
+        </w:rPr>
+      </w:pPr>
+      <w:r>
+        <w:rPr>
+          <w:rtl w:val="0"/>
+        </w:rPr>
+        <w:t xml:space="preserve">Or things that contain too many/few numbers</w:t>
+      </w:r>
+    </w:p>
+    <w:p>
+      <w:pPr>
+        <w:numPr>
+          <w:ilvl w:val="0"/>
+          <w:numId w:val="5"/>
+        </w:numPr>
+        <w:spacing w:after="0" w:afterAutospacing="0" w:before="0" w:beforeAutospacing="0" w:lineRule="auto"/>
+        <w:ind w:left="720" w:hanging="360"/>
+        <w:rPr>
+          <w:u w:val="none"/>
+        </w:rPr>
+      </w:pPr>
+      <w:commentRangeStart w:id="10"/>
+      <w:r>
+        <w:rPr>
+          <w:rtl w:val="0"/>
+        </w:rPr>
+        <w:t xml:space="preserve">If no start file, generate random state object</w:t>
+      </w:r>
+    </w:p>
+    <w:p>
+      <w:pPr>
+        <w:numPr>
+          <w:ilvl w:val="1"/>
+          <w:numId w:val="5"/>
+        </w:numPr>
+        <w:spacing w:after="0" w:afterAutospacing="0" w:before="0" w:beforeAutospacing="0" w:lineRule="auto"/>
+        <w:ind w:left="1440" w:hanging="360"/>
+        <w:rPr>
+          <w:u w:val="none"/>
+        </w:rPr>
+      </w:pPr>
+      <w:r>
+        <w:rPr>
+          <w:rtl w:val="0"/>
+        </w:rPr>
+        <w:t xml:space="preserve">Two proposed methods: Randomly generate a (potentially random) number of starting cells</w:t>
+      </w:r>
+    </w:p>
+    <w:p>
+      <w:pPr>
+        <w:numPr>
+          <w:ilvl w:val="1"/>
+          <w:numId w:val="5"/>
+        </w:numPr>
+        <w:spacing w:after="0" w:afterAutospacing="0" w:before="0" w:beforeAutospacing="0" w:lineRule="auto"/>
+        <w:ind w:left="1440" w:hanging="360"/>
+        <w:rPr>
+          <w:u w:val="none"/>
+        </w:rPr>
+      </w:pPr>
+      <w:r>
+        <w:rPr>
+          <w:rtl w:val="0"/>
+        </w:rPr>
+        <w:t xml:space="preserve">Or randomly generate each node at a fixed chance</w:t>
+      </w:r>
+    </w:p>
+    <w:p>
+      <w:pPr>
+        <w:numPr>
+          <w:ilvl w:val="1"/>
+          <w:numId w:val="5"/>
+        </w:numPr>
+        <w:spacing w:after="0" w:afterAutospacing="0" w:before="0" w:beforeAutospacing="0" w:lineRule="auto"/>
+        <w:ind w:left="1440" w:hanging="360"/>
+        <w:rPr>
+          <w:u w:val="none"/>
+        </w:rPr>
+      </w:pPr>
+      <w:r>
+        <w:rPr>
+          <w:rtl w:val="0"/>
+        </w:rPr>
+        <w:t xml:space="preserve">I think a is probably faster.  I have no idea how we will test if this feature is working well.</w:t>
+      </w:r>
+      <w:commentRangeEnd w:id="10"/>
+      <w:r>
+        <w:commentReference w:id="10"/>
+      </w:r>
+      <w:r>
+        <w:rPr>
+          <w:rtl w:val="0"/>
+        </w:rPr>
+      </w:r>
+    </w:p>
+    <w:p>
+      <w:pPr>
+        <w:numPr>
+          <w:ilvl w:val="0"/>
+          <w:numId w:val="5"/>
+        </w:numPr>
+        <w:spacing w:after="0" w:afterAutospacing="0" w:before="0" w:beforeAutospacing="0" w:lineRule="auto"/>
+        <w:ind w:left="720" w:hanging="360"/>
+        <w:rPr>
+          <w:u w:val="none"/>
+        </w:rPr>
+      </w:pPr>
+      <w:r>
+        <w:rPr>
+          <w:rtl w:val="0"/>
+        </w:rPr>
+        <w:t xml:space="preserve">Step time</w:t>
+      </w:r>
+    </w:p>
+    <w:p>
+      <w:pPr>
+        <w:numPr>
+          <w:ilvl w:val="1"/>
+          <w:numId w:val="5"/>
+        </w:numPr>
+        <w:spacing w:after="0" w:afterAutospacing="0" w:before="0" w:beforeAutospacing="0" w:lineRule="auto"/>
+        <w:ind w:left="1440" w:hanging="360"/>
+        <w:rPr>
+          <w:u w:val="none"/>
+        </w:rPr>
+      </w:pPr>
+      <w:r>
+        <w:rPr>
+          <w:rtl w:val="0"/>
+        </w:rPr>
+        <w:t xml:space="preserve">Change flag = 0</w:t>
+      </w:r>
+    </w:p>
+    <w:p>
+      <w:pPr>
+        <w:numPr>
+          <w:ilvl w:val="1"/>
+          <w:numId w:val="5"/>
+        </w:numPr>
+        <w:spacing w:after="0" w:afterAutospacing="0" w:before="0" w:beforeAutospacing="0" w:lineRule="auto"/>
+        <w:ind w:left="1440" w:hanging="360"/>
+        <w:rPr>
+          <w:u w:val="none"/>
+        </w:rPr>
+      </w:pPr>
+      <w:r>
+        <w:rPr>
+          <w:rtl w:val="0"/>
+        </w:rPr>
+        <w:t xml:space="preserve">Compute neighbors</w:t>
+      </w:r>
+    </w:p>
+    <w:p>
+      <w:pPr>
+        <w:numPr>
+          <w:ilvl w:val="1"/>
+          <w:numId w:val="5"/>
+        </w:numPr>
+        <w:spacing w:after="0" w:afterAutospacing="0" w:before="0" w:beforeAutospacing="0" w:lineRule="auto"/>
+        <w:ind w:left="1440" w:hanging="360"/>
+        <w:rPr>
+          <w:u w:val="none"/>
+        </w:rPr>
+      </w:pPr>
+      <w:r>
+        <w:rPr>
+          <w:rtl w:val="0"/>
+        </w:rPr>
+        <w:t xml:space="preserve">Apply rules for each node</w:t>
+      </w:r>
+    </w:p>
+    <w:p>
+      <w:pPr>
+        <w:numPr>
+          <w:ilvl w:val="1"/>
+          <w:numId w:val="5"/>
+        </w:numPr>
+        <w:spacing w:after="0" w:afterAutospacing="0" w:before="0" w:beforeAutospacing="0" w:lineRule="auto"/>
+        <w:ind w:left="1440" w:hanging="360"/>
+        <w:rPr>
+          <w:u w:val="none"/>
+        </w:rPr>
+      </w:pPr>
+      <w:r>
+        <w:rPr>
+          <w:rtl w:val="0"/>
+        </w:rPr>
+        <w:t xml:space="preserve">Change flag = 1 if any change</w:t>
+      </w:r>
+    </w:p>
+    <w:p>
+      <w:pPr>
+        <w:numPr>
+          <w:ilvl w:val="0"/>
+          <w:numId w:val="5"/>
+        </w:numPr>
+        <w:spacing w:after="0" w:afterAutospacing="0" w:before="0" w:beforeAutospacing="0" w:lineRule="auto"/>
+        <w:ind w:left="720" w:hanging="360"/>
+        <w:rPr>
+          <w:u w:val="none"/>
+        </w:rPr>
+      </w:pPr>
+      <w:r>
+        <w:rPr>
+          <w:rtl w:val="0"/>
+        </w:rPr>
+        <w:t xml:space="preserve">Iteration check to terminate</w:t>
+      </w:r>
+    </w:p>
+    <w:p>
+      <w:pPr>
+        <w:numPr>
+          <w:ilvl w:val="0"/>
+          <w:numId w:val="5"/>
+        </w:numPr>
+        <w:spacing w:after="0" w:afterAutospacing="0" w:before="0" w:beforeAutospacing="0" w:lineRule="auto"/>
+        <w:ind w:left="720" w:hanging="360"/>
+      </w:pPr>
+      <w:r>
+        <w:rPr>
+          <w:rtl w:val="0"/>
+        </w:rPr>
+        <w:t xml:space="preserve">State check &amp; Oscillation check to terminate</w:t>
+      </w:r>
+    </w:p>
+    <w:p>
+      <w:pPr>
+        <w:numPr>
+          <w:ilvl w:val="1"/>
+          <w:numId w:val="5"/>
+        </w:numPr>
+        <w:spacing w:after="0" w:afterAutospacing="0" w:before="0" w:beforeAutospacing="0" w:lineRule="auto"/>
+        <w:ind w:left="1440" w:hanging="360"/>
+        <w:rPr>
+          <w:u w:val="none"/>
+        </w:rPr>
+      </w:pPr>
+      <w:r>
+        <w:rPr>
+          <w:rtl w:val="0"/>
+        </w:rPr>
+        <w:t xml:space="preserve">Check change flag (If no change,  display final state and terminate)</w:t>
+      </w:r>
+    </w:p>
+    <w:p>
+      <w:pPr>
+        <w:numPr>
+          <w:ilvl w:val="1"/>
+          <w:numId w:val="5"/>
+        </w:numPr>
+        <w:spacing w:after="0" w:afterAutospacing="0" w:before="0" w:beforeAutospacing="0" w:lineRule="auto"/>
+        <w:ind w:left="1440" w:hanging="360"/>
+        <w:rPr>
+          <w:u w:val="none"/>
+        </w:rPr>
+      </w:pPr>
+      <w:r>
+        <w:rPr>
+          <w:rtl w:val="0"/>
+        </w:rPr>
+        <w:t xml:space="preserve">Check if state n == state n - 2 (if no change, display final state and terminate)</w:t>
+      </w:r>
+    </w:p>
+    <w:p>
+      <w:pPr>
+        <w:numPr>
+          <w:ilvl w:val="0"/>
+          <w:numId w:val="5"/>
+        </w:numPr>
+        <w:spacing w:after="0" w:afterAutospacing="0" w:before="0" w:beforeAutospacing="0" w:lineRule="auto"/>
+        <w:ind w:left="720" w:hanging="360"/>
+      </w:pPr>
+      <w:r>
+        <w:rPr>
+          <w:rtl w:val="0"/>
+        </w:rPr>
+        <w:t xml:space="preserve">Display new state</w:t>
+      </w:r>
+    </w:p>
+    <w:p>
+      <w:pPr>
+        <w:numPr>
+          <w:ilvl w:val="1"/>
+          <w:numId w:val="5"/>
+        </w:numPr>
+        <w:spacing w:after="0" w:afterAutospacing="0" w:before="0" w:beforeAutospacing="0" w:lineRule="auto"/>
+        <w:ind w:left="1440" w:hanging="360"/>
+      </w:pPr>
+      <w:r>
+        <w:rPr>
+          <w:rtl w:val="0"/>
+        </w:rPr>
+        <w:t xml:space="preserve">New state is displayed</w:t>
+      </w:r>
+    </w:p>
+    <w:p>
+      <w:pPr>
+        <w:numPr>
+          <w:ilvl w:val="0"/>
+          <w:numId w:val="5"/>
+        </w:numPr>
+        <w:spacing w:after="240" w:before="0" w:beforeAutospacing="0" w:lineRule="auto"/>
+        <w:ind w:left="720" w:hanging="360"/>
+        <w:rPr>
+          <w:u w:val="none"/>
+        </w:rPr>
+      </w:pPr>
+      <w:r>
+        <w:rPr>
+          <w:rtl w:val="0"/>
+        </w:rPr>
+        <w:t xml:space="preserve">Repeat from 5 if no steady state or oscillation was detected</w:t>
       </w:r>
     </w:p>
     <w:p>
       <w:pPr>
         <w:spacing w:after="240" w:before="240" w:lineRule="auto"/>
-        <w:ind w:left="0" w:firstLine="0"/>
         <w:rPr/>
       </w:pPr>
       <w:r>
         <w:rPr>
           <w:rtl w:val="0"/>
         </w:rPr>
-      </w:r>
-    </w:p>
-    <w:p>
-      <w:pPr>
-        <w:spacing w:after="240" w:before="240" w:lineRule="auto"/>
-        <w:ind w:left="0" w:firstLine="0"/>
-        <w:rPr/>
-      </w:pPr>
-      <w:r>
-        <w:rPr>
-          <w:rtl w:val="0"/>
-        </w:rPr>
-        <w:t xml:space="preserve">Conceptual Flow:</w:t>
+        <w:t xml:space="preserve">Data Model:</w:t>
       </w:r>
     </w:p>
     <w:p>
@@ -7799,26 +9510,7 @@
         <w:rPr>
           <w:rtl w:val="0"/>
         </w:rPr>
-        <w:t xml:space="preserve">Get input from user</w:t>
-      </w:r>
-    </w:p>
-    <w:p>
-      <w:pPr>
-        <w:numPr>
-          <w:ilvl w:val="1"/>
-          <w:numId w:val="2"/>
-        </w:numPr>
-        <w:spacing w:after="0" w:afterAutospacing="0" w:before="0" w:beforeAutospacing="0" w:lineRule="auto"/>
-        <w:ind w:left="1440" w:hanging="360"/>
-        <w:rPr>
-          <w:u w:val="none"/>
-        </w:rPr>
-      </w:pPr>
-      <w:r>
-        <w:rPr>
-          <w:rtl w:val="0"/>
-        </w:rPr>
-        <w:t xml:space="preserve">???</w:t>
+        <w:t xml:space="preserve">Use a map with keys (rows) and values (columns) to represent only the cells that are alive.  </w:t>
       </w:r>
     </w:p>
     <w:p>
@@ -7837,102 +9529,7 @@
         <w:rPr>
           <w:rtl w:val="0"/>
         </w:rPr>
-        <w:t xml:space="preserve">Validate user input</w:t>
-      </w:r>
-    </w:p>
-    <w:p>
-      <w:pPr>
-        <w:numPr>
-          <w:ilvl w:val="1"/>
-          <w:numId w:val="2"/>
-        </w:numPr>
-        <w:spacing w:after="0" w:afterAutospacing="0" w:before="0" w:beforeAutospacing="0" w:lineRule="auto"/>
-        <w:ind w:left="1440" w:hanging="360"/>
-        <w:rPr>
-          <w:u w:val="none"/>
-        </w:rPr>
-      </w:pPr>
-      <w:r>
-        <w:rPr>
-          <w:rtl w:val="0"/>
-        </w:rPr>
-        <w:t xml:space="preserve">What are we considering invalid input? (please provide some input about how you perceive this)</w:t>
-      </w:r>
-    </w:p>
-    <w:p>
-      <w:pPr>
-        <w:numPr>
-          <w:ilvl w:val="2"/>
-          <w:numId w:val="2"/>
-        </w:numPr>
-        <w:spacing w:after="0" w:afterAutospacing="0" w:before="0" w:beforeAutospacing="0" w:lineRule="auto"/>
-        <w:ind w:left="2160" w:hanging="360"/>
-        <w:rPr>
-          <w:u w:val="none"/>
-        </w:rPr>
-      </w:pPr>
-      <w:r>
-        <w:rPr>
-          <w:rtl w:val="0"/>
-        </w:rPr>
-        <w:t xml:space="preserve">For cells to revive (X-Y); Y-X &lt; 0 means none will revive.  Is this an error?</w:t>
-      </w:r>
-    </w:p>
-    <w:p>
-      <w:pPr>
-        <w:numPr>
-          <w:ilvl w:val="2"/>
-          <w:numId w:val="2"/>
-        </w:numPr>
-        <w:spacing w:after="0" w:afterAutospacing="0" w:before="0" w:beforeAutospacing="0" w:lineRule="auto"/>
-        <w:ind w:left="2160" w:hanging="360"/>
-        <w:rPr>
-          <w:u w:val="none"/>
-        </w:rPr>
-      </w:pPr>
-      <w:r>
-        <w:rPr>
-          <w:rtl w:val="0"/>
-        </w:rPr>
-        <w:t xml:space="preserve">For cells to survive (X-Y); Y-X &lt; 0 means none will survive. Is this an error?</w:t>
-      </w:r>
-    </w:p>
-    <w:p>
-      <w:pPr>
-        <w:numPr>
-          <w:ilvl w:val="2"/>
-          <w:numId w:val="2"/>
-        </w:numPr>
-        <w:spacing w:after="0" w:afterAutospacing="0" w:before="0" w:beforeAutospacing="0" w:lineRule="auto"/>
-        <w:ind w:left="2160" w:hanging="360"/>
-        <w:rPr>
-          <w:u w:val="none"/>
-        </w:rPr>
-      </w:pPr>
-      <w:r>
-        <w:rPr>
-          <w:rtl w:val="0"/>
-        </w:rPr>
-        <w:t xml:space="preserve">If both are &lt; 0, is that an error? </w:t>
-      </w:r>
-    </w:p>
-    <w:p>
-      <w:pPr>
-        <w:numPr>
-          <w:ilvl w:val="2"/>
-          <w:numId w:val="2"/>
-        </w:numPr>
-        <w:spacing w:after="0" w:afterAutospacing="0" w:before="0" w:beforeAutospacing="0" w:lineRule="auto"/>
-        <w:ind w:left="2160" w:hanging="360"/>
-        <w:rPr>
-          <w:u w:val="none"/>
-        </w:rPr>
-      </w:pPr>
-      <w:r>
-        <w:rPr>
-          <w:rtl w:val="0"/>
-        </w:rPr>
-        <w:t xml:space="preserve">For the first two cases, there are use cases, so do we want to consider a warning instead of a hard error?</w:t>
+        <w:t xml:space="preserve">For cell computations, make a map with map1key, map1value tuples as the key and the number of living neighbors as a value.  </w:t>
       </w:r>
     </w:p>
     <w:p>
@@ -7940,471 +9537,6 @@
         <w:numPr>
           <w:ilvl w:val="0"/>
           <w:numId w:val="2"/>
-        </w:numPr>
-        <w:spacing w:after="0" w:afterAutospacing="0" w:before="0" w:beforeAutospacing="0" w:lineRule="auto"/>
-        <w:ind w:left="720" w:hanging="360"/>
-        <w:rPr>
-          <w:u w:val="none"/>
-        </w:rPr>
-      </w:pPr>
-      <w:r>
-        <w:rPr>
-          <w:rtl w:val="0"/>
-        </w:rPr>
-        <w:t xml:space="preserve">Validate start file into state object</w:t>
-      </w:r>
-    </w:p>
-    <w:p>
-      <w:pPr>
-        <w:numPr>
-          <w:ilvl w:val="1"/>
-          <w:numId w:val="2"/>
-        </w:numPr>
-        <w:spacing w:after="0" w:afterAutospacing="0" w:before="0" w:beforeAutospacing="0" w:lineRule="auto"/>
-        <w:ind w:left="1440" w:hanging="360"/>
-        <w:rPr>
-          <w:u w:val="none"/>
-        </w:rPr>
-      </w:pPr>
-      <w:r>
-        <w:rPr>
-          <w:rtl w:val="0"/>
-        </w:rPr>
-        <w:t xml:space="preserve">Are duplicates errors?  </w:t>
-      </w:r>
-    </w:p>
-    <w:p>
-      <w:pPr>
-        <w:numPr>
-          <w:ilvl w:val="1"/>
-          <w:numId w:val="2"/>
-        </w:numPr>
-        <w:spacing w:after="0" w:afterAutospacing="0" w:before="0" w:beforeAutospacing="0" w:lineRule="auto"/>
-        <w:ind w:left="1440" w:hanging="360"/>
-        <w:rPr>
-          <w:u w:val="none"/>
-        </w:rPr>
-      </w:pPr>
-      <w:r>
-        <w:rPr>
-          <w:rtl w:val="0"/>
-        </w:rPr>
-        <w:t xml:space="preserve">Coordinates outside the grid can either be ignored or return an error</w:t>
-      </w:r>
-    </w:p>
-    <w:p>
-      <w:pPr>
-        <w:numPr>
-          <w:ilvl w:val="1"/>
-          <w:numId w:val="2"/>
-        </w:numPr>
-        <w:spacing w:after="0" w:afterAutospacing="0" w:before="0" w:beforeAutospacing="0" w:lineRule="auto"/>
-        <w:ind w:left="1440" w:hanging="360"/>
-        <w:rPr>
-          <w:u w:val="none"/>
-        </w:rPr>
-      </w:pPr>
-      <w:r>
-        <w:rPr>
-          <w:rtl w:val="0"/>
-        </w:rPr>
-        <w:t xml:space="preserve">Invalidly formed coordinates</w:t>
-      </w:r>
-    </w:p>
-    <w:p>
-      <w:pPr>
-        <w:numPr>
-          <w:ilvl w:val="2"/>
-          <w:numId w:val="2"/>
-        </w:numPr>
-        <w:spacing w:after="0" w:afterAutospacing="0" w:before="0" w:beforeAutospacing="0" w:lineRule="auto"/>
-        <w:ind w:left="2160" w:hanging="360"/>
-        <w:rPr>
-          <w:u w:val="none"/>
-        </w:rPr>
-      </w:pPr>
-      <w:r>
-        <w:rPr>
-          <w:rtl w:val="0"/>
-        </w:rPr>
-        <w:t xml:space="preserve">Either things that do not contain numbers</w:t>
-      </w:r>
-    </w:p>
-    <w:p>
-      <w:pPr>
-        <w:numPr>
-          <w:ilvl w:val="2"/>
-          <w:numId w:val="2"/>
-        </w:numPr>
-        <w:spacing w:after="0" w:afterAutospacing="0" w:before="0" w:beforeAutospacing="0" w:lineRule="auto"/>
-        <w:ind w:left="2160" w:hanging="360"/>
-        <w:rPr>
-          <w:u w:val="none"/>
-        </w:rPr>
-      </w:pPr>
-      <w:r>
-        <w:rPr>
-          <w:rtl w:val="0"/>
-        </w:rPr>
-        <w:t xml:space="preserve">Or things that contain too many/few numbers</w:t>
-      </w:r>
-    </w:p>
-    <w:p>
-      <w:pPr>
-        <w:numPr>
-          <w:ilvl w:val="0"/>
-          <w:numId w:val="2"/>
-        </w:numPr>
-        <w:spacing w:after="0" w:afterAutospacing="0" w:before="0" w:beforeAutospacing="0" w:lineRule="auto"/>
-        <w:ind w:left="720" w:hanging="360"/>
-        <w:rPr>
-          <w:u w:val="none"/>
-        </w:rPr>
-      </w:pPr>
-      <w:r>
-        <w:rPr>
-          <w:rtl w:val="0"/>
-        </w:rPr>
-        <w:t xml:space="preserve">If no start file, generate random state object</w:t>
-      </w:r>
-    </w:p>
-    <w:p>
-      <w:pPr>
-        <w:numPr>
-          <w:ilvl w:val="1"/>
-          <w:numId w:val="2"/>
-        </w:numPr>
-        <w:spacing w:after="0" w:afterAutospacing="0" w:before="0" w:beforeAutospacing="0" w:lineRule="auto"/>
-        <w:ind w:left="1440" w:hanging="360"/>
-        <w:rPr>
-          <w:u w:val="none"/>
-        </w:rPr>
-      </w:pPr>
-      <w:r>
-        <w:rPr>
-          <w:rtl w:val="0"/>
-        </w:rPr>
-        <w:t xml:space="preserve">Two proposed methods: Randomly generate a (potentially random) number of starting cells</w:t>
-      </w:r>
-    </w:p>
-    <w:p>
-      <w:pPr>
-        <w:numPr>
-          <w:ilvl w:val="1"/>
-          <w:numId w:val="2"/>
-        </w:numPr>
-        <w:spacing w:after="0" w:afterAutospacing="0" w:before="0" w:beforeAutospacing="0" w:lineRule="auto"/>
-        <w:ind w:left="1440" w:hanging="360"/>
-        <w:rPr>
-          <w:u w:val="none"/>
-        </w:rPr>
-      </w:pPr>
-      <w:r>
-        <w:rPr>
-          <w:rtl w:val="0"/>
-        </w:rPr>
-        <w:t xml:space="preserve">Or randomly generate each node at a fixed chance</w:t>
-      </w:r>
-    </w:p>
-    <w:p>
-      <w:pPr>
-        <w:numPr>
-          <w:ilvl w:val="1"/>
-          <w:numId w:val="2"/>
-        </w:numPr>
-        <w:spacing w:after="0" w:afterAutospacing="0" w:before="0" w:beforeAutospacing="0" w:lineRule="auto"/>
-        <w:ind w:left="1440" w:hanging="360"/>
-        <w:rPr>
-          <w:u w:val="none"/>
-        </w:rPr>
-      </w:pPr>
-      <w:r>
-        <w:rPr>
-          <w:rtl w:val="0"/>
-        </w:rPr>
-        <w:t xml:space="preserve">I think a is probably faster.  I have no idea how we will test if this feature is working well.</w:t>
-      </w:r>
-    </w:p>
-    <w:p>
-      <w:pPr>
-        <w:numPr>
-          <w:ilvl w:val="0"/>
-          <w:numId w:val="2"/>
-        </w:numPr>
-        <w:spacing w:after="0" w:afterAutospacing="0" w:before="0" w:beforeAutospacing="0" w:lineRule="auto"/>
-        <w:ind w:left="720" w:hanging="360"/>
-        <w:rPr>
-          <w:u w:val="none"/>
-        </w:rPr>
-      </w:pPr>
-      <w:r>
-        <w:rPr>
-          <w:rtl w:val="0"/>
-        </w:rPr>
-        <w:t xml:space="preserve">Step time</w:t>
-      </w:r>
-    </w:p>
-    <w:p>
-      <w:pPr>
-        <w:numPr>
-          <w:ilvl w:val="1"/>
-          <w:numId w:val="2"/>
-        </w:numPr>
-        <w:spacing w:after="0" w:afterAutospacing="0" w:before="0" w:beforeAutospacing="0" w:lineRule="auto"/>
-        <w:ind w:left="1440" w:hanging="360"/>
-        <w:rPr>
-          <w:u w:val="none"/>
-        </w:rPr>
-      </w:pPr>
-      <w:r>
-        <w:rPr>
-          <w:rtl w:val="0"/>
-        </w:rPr>
-        <w:t xml:space="preserve">Change flag = 0</w:t>
-      </w:r>
-    </w:p>
-    <w:p>
-      <w:pPr>
-        <w:numPr>
-          <w:ilvl w:val="1"/>
-          <w:numId w:val="2"/>
-        </w:numPr>
-        <w:spacing w:after="0" w:afterAutospacing="0" w:before="0" w:beforeAutospacing="0" w:lineRule="auto"/>
-        <w:ind w:left="1440" w:hanging="360"/>
-        <w:rPr>
-          <w:u w:val="none"/>
-        </w:rPr>
-      </w:pPr>
-      <w:r>
-        <w:rPr>
-          <w:rtl w:val="0"/>
-        </w:rPr>
-        <w:t xml:space="preserve">Compute neighbors</w:t>
-      </w:r>
-    </w:p>
-    <w:p>
-      <w:pPr>
-        <w:numPr>
-          <w:ilvl w:val="1"/>
-          <w:numId w:val="2"/>
-        </w:numPr>
-        <w:spacing w:after="0" w:afterAutospacing="0" w:before="0" w:beforeAutospacing="0" w:lineRule="auto"/>
-        <w:ind w:left="1440" w:hanging="360"/>
-        <w:rPr>
-          <w:u w:val="none"/>
-        </w:rPr>
-      </w:pPr>
-      <w:r>
-        <w:rPr>
-          <w:rtl w:val="0"/>
-        </w:rPr>
-        <w:t xml:space="preserve">Apply rules for each node</w:t>
-      </w:r>
-    </w:p>
-    <w:p>
-      <w:pPr>
-        <w:numPr>
-          <w:ilvl w:val="1"/>
-          <w:numId w:val="2"/>
-        </w:numPr>
-        <w:spacing w:after="0" w:afterAutospacing="0" w:before="0" w:beforeAutospacing="0" w:lineRule="auto"/>
-        <w:ind w:left="1440" w:hanging="360"/>
-        <w:rPr>
-          <w:u w:val="none"/>
-        </w:rPr>
-      </w:pPr>
-      <w:r>
-        <w:rPr>
-          <w:rtl w:val="0"/>
-        </w:rPr>
-        <w:t xml:space="preserve">Change flag = 1 if any change</w:t>
-      </w:r>
-    </w:p>
-    <w:p>
-      <w:pPr>
-        <w:numPr>
-          <w:ilvl w:val="0"/>
-          <w:numId w:val="2"/>
-        </w:numPr>
-        <w:spacing w:after="0" w:afterAutospacing="0" w:before="0" w:beforeAutospacing="0" w:lineRule="auto"/>
-        <w:ind w:left="720" w:hanging="360"/>
-        <w:rPr>
-          <w:u w:val="none"/>
-        </w:rPr>
-      </w:pPr>
-      <w:r>
-        <w:rPr>
-          <w:rtl w:val="0"/>
-        </w:rPr>
-        <w:t xml:space="preserve">Display new state</w:t>
-      </w:r>
-    </w:p>
-    <w:p>
-      <w:pPr>
-        <w:numPr>
-          <w:ilvl w:val="1"/>
-          <w:numId w:val="2"/>
-        </w:numPr>
-        <w:spacing w:after="0" w:afterAutospacing="0" w:before="0" w:beforeAutospacing="0" w:lineRule="auto"/>
-        <w:ind w:left="1440" w:hanging="360"/>
-        <w:rPr>
-          <w:u w:val="none"/>
-        </w:rPr>
-      </w:pPr>
-      <w:r>
-        <w:rPr>
-          <w:rtl w:val="0"/>
-        </w:rPr>
-        <w:t xml:space="preserve">???</w:t>
-      </w:r>
-    </w:p>
-    <w:p>
-      <w:pPr>
-        <w:numPr>
-          <w:ilvl w:val="0"/>
-          <w:numId w:val="2"/>
-        </w:numPr>
-        <w:spacing w:after="0" w:afterAutospacing="0" w:before="0" w:beforeAutospacing="0" w:lineRule="auto"/>
-        <w:ind w:left="720" w:hanging="360"/>
-        <w:rPr>
-          <w:u w:val="none"/>
-        </w:rPr>
-      </w:pPr>
-      <w:r>
-        <w:rPr>
-          <w:rtl w:val="0"/>
-        </w:rPr>
-        <w:t xml:space="preserve">Iteration check to terminate</w:t>
-      </w:r>
-    </w:p>
-    <w:p>
-      <w:pPr>
-        <w:numPr>
-          <w:ilvl w:val="0"/>
-          <w:numId w:val="2"/>
-        </w:numPr>
-        <w:spacing w:after="0" w:afterAutospacing="0" w:before="0" w:beforeAutospacing="0" w:lineRule="auto"/>
-        <w:ind w:left="720" w:hanging="360"/>
-      </w:pPr>
-      <w:r>
-        <w:rPr>
-          <w:rtl w:val="0"/>
-        </w:rPr>
-        <w:t xml:space="preserve">State check &amp; Oscillation check to terminate</w:t>
-      </w:r>
-    </w:p>
-    <w:p>
-      <w:pPr>
-        <w:numPr>
-          <w:ilvl w:val="1"/>
-          <w:numId w:val="2"/>
-        </w:numPr>
-        <w:spacing w:after="0" w:afterAutospacing="0" w:before="0" w:beforeAutospacing="0" w:lineRule="auto"/>
-        <w:ind w:left="1440" w:hanging="360"/>
-        <w:rPr>
-          <w:u w:val="none"/>
-        </w:rPr>
-      </w:pPr>
-      <w:r>
-        <w:rPr>
-          <w:rtl w:val="0"/>
-        </w:rPr>
-        <w:t xml:space="preserve">Check change flag (If no change, terminate)</w:t>
-      </w:r>
-    </w:p>
-    <w:p>
-      <w:pPr>
-        <w:numPr>
-          <w:ilvl w:val="1"/>
-          <w:numId w:val="2"/>
-        </w:numPr>
-        <w:spacing w:after="0" w:afterAutospacing="0" w:before="0" w:beforeAutospacing="0" w:lineRule="auto"/>
-        <w:ind w:left="1440" w:hanging="360"/>
-        <w:rPr>
-          <w:u w:val="none"/>
-        </w:rPr>
-      </w:pPr>
-      <w:r>
-        <w:rPr>
-          <w:rtl w:val="0"/>
-        </w:rPr>
-        <w:t xml:space="preserve">Check if state n == state n - 2 (if no change, terminate)</w:t>
-      </w:r>
-    </w:p>
-    <w:p>
-      <w:pPr>
-        <w:numPr>
-          <w:ilvl w:val="0"/>
-          <w:numId w:val="2"/>
-        </w:numPr>
-        <w:spacing w:after="240" w:before="0" w:beforeAutospacing="0" w:lineRule="auto"/>
-        <w:ind w:left="720" w:hanging="360"/>
-        <w:rPr>
-          <w:u w:val="none"/>
-        </w:rPr>
-      </w:pPr>
-      <w:r>
-        <w:rPr>
-          <w:rtl w:val="0"/>
-        </w:rPr>
-        <w:t xml:space="preserve">Repeat from 5</w:t>
-      </w:r>
-    </w:p>
-    <w:p>
-      <w:pPr>
-        <w:spacing w:after="240" w:before="240" w:lineRule="auto"/>
-        <w:rPr/>
-      </w:pPr>
-      <w:r>
-        <w:rPr>
-          <w:rtl w:val="0"/>
-        </w:rPr>
-        <w:t xml:space="preserve">Data Model:</w:t>
-      </w:r>
-    </w:p>
-    <w:p>
-      <w:pPr>
-        <w:numPr>
-          <w:ilvl w:val="0"/>
-          <w:numId w:val="1"/>
-        </w:numPr>
-        <w:spacing w:after="0" w:afterAutospacing="0" w:before="240" w:lineRule="auto"/>
-        <w:ind w:left="720" w:hanging="360"/>
-        <w:rPr>
-          <w:u w:val="none"/>
-        </w:rPr>
-      </w:pPr>
-      <w:r>
-        <w:rPr>
-          <w:rtl w:val="0"/>
-        </w:rPr>
-        <w:t xml:space="preserve">Use a map with keys (rows) and values (columns) to represent only the cells that are alive.  </w:t>
-      </w:r>
-    </w:p>
-    <w:p>
-      <w:pPr>
-        <w:numPr>
-          <w:ilvl w:val="0"/>
-          <w:numId w:val="1"/>
-        </w:numPr>
-        <w:spacing w:after="0" w:afterAutospacing="0" w:before="0" w:beforeAutospacing="0" w:lineRule="auto"/>
-        <w:ind w:left="720" w:hanging="360"/>
-        <w:rPr>
-          <w:u w:val="none"/>
-        </w:rPr>
-      </w:pPr>
-      <w:r>
-        <w:rPr>
-          <w:rtl w:val="0"/>
-        </w:rPr>
-        <w:t xml:space="preserve">For cell computations, make a map with map1key, map1value tuples as the key and the number of living neighbors as a value.  </w:t>
-      </w:r>
-    </w:p>
-    <w:p>
-      <w:pPr>
-        <w:numPr>
-          <w:ilvl w:val="0"/>
-          <w:numId w:val="1"/>
         </w:numPr>
         <w:spacing w:after="240" w:before="0" w:beforeAutospacing="0" w:lineRule="auto"/>
         <w:ind w:left="720" w:hanging="360"/>
@@ -8492,7 +9624,7 @@
       </w:r>
     </w:p>
   </w:comment>
-  <w:comment w:author="Ryan Miller" w:id="1" w:date="2019-04-03T20:58:29Z">
+  <w:comment w:author="Khaled Elgendy" w:id="1" w:date="2019-04-04T15:05:34Z">
     <w:p>
       <w:pPr>
         <w:keepNext w:val="0"/>
@@ -8538,7 +9670,541 @@
           <w:vertAlign w:val="baseline"/>
           <w:rtl w:val="0"/>
         </w:rPr>
-        <w:t xml:space="preserve">Not strictly in the requirements we presented.</w:t>
+        <w:t xml:space="preserve">I revised it to meet your suggestion. An issue to consider though is that if we wait until the simulation to start for validation then the user will not be able to view their input on the grid before starting. Also i'm not exactly sure, but is file input the only form of input allowed or are we allowing them to click on cells themselves?</w:t>
+      </w:r>
+    </w:p>
+  </w:comment>
+  <w:comment w:author="Ryan Miller" w:id="2" w:date="2019-04-04T20:15:16Z">
+    <w:p>
+      <w:pPr>
+        <w:keepNext w:val="0"/>
+        <w:keepLines w:val="0"/>
+        <w:widowControl w:val="0"/>
+        <w:pBdr>
+          <w:top w:space="0" w:sz="0" w:val="nil"/>
+          <w:left w:space="0" w:sz="0" w:val="nil"/>
+          <w:bottom w:space="0" w:sz="0" w:val="nil"/>
+          <w:right w:space="0" w:sz="0" w:val="nil"/>
+          <w:between w:space="0" w:sz="0" w:val="nil"/>
+        </w:pBdr>
+        <w:shd w:fill="auto" w:val="clear"/>
+        <w:spacing w:after="0" w:before="0" w:line="240" w:lineRule="auto"/>
+        <w:ind w:left="0" w:right="0" w:firstLine="0"/>
+        <w:jc w:val="left"/>
+        <w:rPr>
+          <w:rFonts w:ascii="Arial" w:cs="Arial" w:eastAsia="Arial" w:hAnsi="Arial"/>
+          <w:b w:val="0"/>
+          <w:i w:val="0"/>
+          <w:smallCaps w:val="0"/>
+          <w:strike w:val="0"/>
+          <w:color w:val="000000"/>
+          <w:sz w:val="22"/>
+          <w:szCs w:val="22"/>
+          <w:u w:val="none"/>
+          <w:shd w:fill="auto" w:val="clear"/>
+          <w:vertAlign w:val="baseline"/>
+        </w:rPr>
+      </w:pPr>
+      <w:r>
+        <w:rPr>
+          <w:rFonts w:ascii="Arial" w:cs="Arial" w:eastAsia="Arial" w:hAnsi="Arial"/>
+          <w:b w:val="0"/>
+          <w:i w:val="0"/>
+          <w:smallCaps w:val="0"/>
+          <w:strike w:val="0"/>
+          <w:color w:val="000000"/>
+          <w:sz w:val="22"/>
+          <w:szCs w:val="22"/>
+          <w:u w:val="none"/>
+          <w:shd w:fill="auto" w:val="clear"/>
+          <w:vertAlign w:val="baseline"/>
+          <w:rtl w:val="0"/>
+        </w:rPr>
+        <w:t xml:space="preserve">We have not discussed any other forms of input in the past.  </w:t>
+      </w:r>
+    </w:p>
+    <w:p>
+      <w:pPr>
+        <w:keepNext w:val="0"/>
+        <w:keepLines w:val="0"/>
+        <w:widowControl w:val="0"/>
+        <w:pBdr>
+          <w:top w:space="0" w:sz="0" w:val="nil"/>
+          <w:left w:space="0" w:sz="0" w:val="nil"/>
+          <w:bottom w:space="0" w:sz="0" w:val="nil"/>
+          <w:right w:space="0" w:sz="0" w:val="nil"/>
+          <w:between w:space="0" w:sz="0" w:val="nil"/>
+        </w:pBdr>
+        <w:shd w:fill="auto" w:val="clear"/>
+        <w:spacing w:after="0" w:before="0" w:line="240" w:lineRule="auto"/>
+        <w:ind w:left="0" w:right="0" w:firstLine="0"/>
+        <w:jc w:val="left"/>
+        <w:rPr>
+          <w:rFonts w:ascii="Arial" w:cs="Arial" w:eastAsia="Arial" w:hAnsi="Arial"/>
+          <w:b w:val="0"/>
+          <w:i w:val="0"/>
+          <w:smallCaps w:val="0"/>
+          <w:strike w:val="0"/>
+          <w:color w:val="000000"/>
+          <w:sz w:val="22"/>
+          <w:szCs w:val="22"/>
+          <w:u w:val="none"/>
+          <w:shd w:fill="auto" w:val="clear"/>
+          <w:vertAlign w:val="baseline"/>
+        </w:rPr>
+      </w:pPr>
+      <w:r>
+        <w:rPr>
+          <w:rtl w:val="0"/>
+        </w:rPr>
+      </w:r>
+    </w:p>
+    <w:p>
+      <w:pPr>
+        <w:keepNext w:val="0"/>
+        <w:keepLines w:val="0"/>
+        <w:widowControl w:val="0"/>
+        <w:pBdr>
+          <w:top w:space="0" w:sz="0" w:val="nil"/>
+          <w:left w:space="0" w:sz="0" w:val="nil"/>
+          <w:bottom w:space="0" w:sz="0" w:val="nil"/>
+          <w:right w:space="0" w:sz="0" w:val="nil"/>
+          <w:between w:space="0" w:sz="0" w:val="nil"/>
+        </w:pBdr>
+        <w:shd w:fill="auto" w:val="clear"/>
+        <w:spacing w:after="0" w:before="0" w:line="240" w:lineRule="auto"/>
+        <w:ind w:left="0" w:right="0" w:firstLine="0"/>
+        <w:jc w:val="left"/>
+        <w:rPr>
+          <w:rFonts w:ascii="Arial" w:cs="Arial" w:eastAsia="Arial" w:hAnsi="Arial"/>
+          <w:b w:val="0"/>
+          <w:i w:val="0"/>
+          <w:smallCaps w:val="0"/>
+          <w:strike w:val="0"/>
+          <w:color w:val="000000"/>
+          <w:sz w:val="22"/>
+          <w:szCs w:val="22"/>
+          <w:u w:val="none"/>
+          <w:shd w:fill="auto" w:val="clear"/>
+          <w:vertAlign w:val="baseline"/>
+        </w:rPr>
+      </w:pPr>
+      <w:r>
+        <w:rPr>
+          <w:rFonts w:ascii="Arial" w:cs="Arial" w:eastAsia="Arial" w:hAnsi="Arial"/>
+          <w:b w:val="0"/>
+          <w:i w:val="0"/>
+          <w:smallCaps w:val="0"/>
+          <w:strike w:val="0"/>
+          <w:color w:val="000000"/>
+          <w:sz w:val="22"/>
+          <w:szCs w:val="22"/>
+          <w:u w:val="none"/>
+          <w:shd w:fill="auto" w:val="clear"/>
+          <w:vertAlign w:val="baseline"/>
+          <w:rtl w:val="0"/>
+        </w:rPr>
+        <w:t xml:space="preserve">I can see your point.  We may wish to validate the text file and draw the initial state immediately after uploading it.</w:t>
+      </w:r>
+    </w:p>
+  </w:comment>
+  <w:comment w:author="Khaled Elgendy" w:id="5" w:date="2019-04-04T15:12:34Z">
+    <w:p>
+      <w:pPr>
+        <w:keepNext w:val="0"/>
+        <w:keepLines w:val="0"/>
+        <w:widowControl w:val="0"/>
+        <w:pBdr>
+          <w:top w:space="0" w:sz="0" w:val="nil"/>
+          <w:left w:space="0" w:sz="0" w:val="nil"/>
+          <w:bottom w:space="0" w:sz="0" w:val="nil"/>
+          <w:right w:space="0" w:sz="0" w:val="nil"/>
+          <w:between w:space="0" w:sz="0" w:val="nil"/>
+        </w:pBdr>
+        <w:shd w:fill="auto" w:val="clear"/>
+        <w:spacing w:after="0" w:before="0" w:line="240" w:lineRule="auto"/>
+        <w:ind w:left="0" w:right="0" w:firstLine="0"/>
+        <w:jc w:val="left"/>
+        <w:rPr>
+          <w:rFonts w:ascii="Arial" w:cs="Arial" w:eastAsia="Arial" w:hAnsi="Arial"/>
+          <w:b w:val="0"/>
+          <w:i w:val="0"/>
+          <w:smallCaps w:val="0"/>
+          <w:strike w:val="0"/>
+          <w:color w:val="000000"/>
+          <w:sz w:val="22"/>
+          <w:szCs w:val="22"/>
+          <w:u w:val="none"/>
+          <w:shd w:fill="auto" w:val="clear"/>
+          <w:vertAlign w:val="baseline"/>
+        </w:rPr>
+      </w:pPr>
+      <w:r>
+        <w:rPr>
+          <w:rFonts w:ascii="Arial" w:cs="Arial" w:eastAsia="Arial" w:hAnsi="Arial"/>
+          <w:b w:val="0"/>
+          <w:i w:val="0"/>
+          <w:smallCaps w:val="0"/>
+          <w:strike w:val="0"/>
+          <w:color w:val="000000"/>
+          <w:sz w:val="22"/>
+          <w:szCs w:val="22"/>
+          <w:u w:val="none"/>
+          <w:shd w:fill="auto" w:val="clear"/>
+          <w:vertAlign w:val="baseline"/>
+          <w:rtl w:val="0"/>
+        </w:rPr>
+        <w:t xml:space="preserve">Were these actually required of us?</w:t>
+      </w:r>
+    </w:p>
+  </w:comment>
+  <w:comment w:author="Ryan Miller" w:id="6" w:date="2019-04-04T20:11:55Z">
+    <w:p>
+      <w:pPr>
+        <w:keepNext w:val="0"/>
+        <w:keepLines w:val="0"/>
+        <w:widowControl w:val="0"/>
+        <w:pBdr>
+          <w:top w:space="0" w:sz="0" w:val="nil"/>
+          <w:left w:space="0" w:sz="0" w:val="nil"/>
+          <w:bottom w:space="0" w:sz="0" w:val="nil"/>
+          <w:right w:space="0" w:sz="0" w:val="nil"/>
+          <w:between w:space="0" w:sz="0" w:val="nil"/>
+        </w:pBdr>
+        <w:shd w:fill="auto" w:val="clear"/>
+        <w:spacing w:after="0" w:before="0" w:line="240" w:lineRule="auto"/>
+        <w:ind w:left="0" w:right="0" w:firstLine="0"/>
+        <w:jc w:val="left"/>
+        <w:rPr>
+          <w:rFonts w:ascii="Arial" w:cs="Arial" w:eastAsia="Arial" w:hAnsi="Arial"/>
+          <w:b w:val="0"/>
+          <w:i w:val="0"/>
+          <w:smallCaps w:val="0"/>
+          <w:strike w:val="0"/>
+          <w:color w:val="000000"/>
+          <w:sz w:val="22"/>
+          <w:szCs w:val="22"/>
+          <w:u w:val="none"/>
+          <w:shd w:fill="auto" w:val="clear"/>
+          <w:vertAlign w:val="baseline"/>
+        </w:rPr>
+      </w:pPr>
+      <w:r>
+        <w:rPr>
+          <w:rFonts w:ascii="Arial" w:cs="Arial" w:eastAsia="Arial" w:hAnsi="Arial"/>
+          <w:b w:val="0"/>
+          <w:i w:val="0"/>
+          <w:smallCaps w:val="0"/>
+          <w:strike w:val="0"/>
+          <w:color w:val="000000"/>
+          <w:sz w:val="22"/>
+          <w:szCs w:val="22"/>
+          <w:u w:val="none"/>
+          <w:shd w:fill="auto" w:val="clear"/>
+          <w:vertAlign w:val="baseline"/>
+          <w:rtl w:val="0"/>
+        </w:rPr>
+        <w:t xml:space="preserve">These were predicated on the idea of a simulation object.  If we had such an object, we would need some way to get the list out of the object to draw it on the website.  Additionally, we would then need to store several lists for comparison purposes and compare them to the current list.  They are not strictly required, but the functionality must be met to achieve our goal.</w:t>
+      </w:r>
+    </w:p>
+  </w:comment>
+  <w:comment w:author="Khaled Elgendy" w:id="7" w:date="2019-04-04T15:12:34Z">
+    <w:p>
+      <w:pPr>
+        <w:keepNext w:val="0"/>
+        <w:keepLines w:val="0"/>
+        <w:widowControl w:val="0"/>
+        <w:pBdr>
+          <w:top w:space="0" w:sz="0" w:val="nil"/>
+          <w:left w:space="0" w:sz="0" w:val="nil"/>
+          <w:bottom w:space="0" w:sz="0" w:val="nil"/>
+          <w:right w:space="0" w:sz="0" w:val="nil"/>
+          <w:between w:space="0" w:sz="0" w:val="nil"/>
+        </w:pBdr>
+        <w:shd w:fill="auto" w:val="clear"/>
+        <w:spacing w:after="0" w:before="0" w:line="240" w:lineRule="auto"/>
+        <w:ind w:left="0" w:right="0" w:firstLine="0"/>
+        <w:jc w:val="left"/>
+        <w:rPr>
+          <w:rFonts w:ascii="Arial" w:cs="Arial" w:eastAsia="Arial" w:hAnsi="Arial"/>
+          <w:b w:val="0"/>
+          <w:i w:val="0"/>
+          <w:smallCaps w:val="0"/>
+          <w:strike w:val="0"/>
+          <w:color w:val="000000"/>
+          <w:sz w:val="22"/>
+          <w:szCs w:val="22"/>
+          <w:u w:val="none"/>
+          <w:shd w:fill="auto" w:val="clear"/>
+          <w:vertAlign w:val="baseline"/>
+        </w:rPr>
+      </w:pPr>
+      <w:r>
+        <w:rPr>
+          <w:rFonts w:ascii="Arial" w:cs="Arial" w:eastAsia="Arial" w:hAnsi="Arial"/>
+          <w:b w:val="0"/>
+          <w:i w:val="0"/>
+          <w:smallCaps w:val="0"/>
+          <w:strike w:val="0"/>
+          <w:color w:val="000000"/>
+          <w:sz w:val="22"/>
+          <w:szCs w:val="22"/>
+          <w:u w:val="none"/>
+          <w:shd w:fill="auto" w:val="clear"/>
+          <w:vertAlign w:val="baseline"/>
+          <w:rtl w:val="0"/>
+        </w:rPr>
+        <w:t xml:space="preserve">Were these actually required of us?</w:t>
+      </w:r>
+    </w:p>
+  </w:comment>
+  <w:comment w:author="Ryan Miller" w:id="8" w:date="2019-04-04T20:11:55Z">
+    <w:p>
+      <w:pPr>
+        <w:keepNext w:val="0"/>
+        <w:keepLines w:val="0"/>
+        <w:widowControl w:val="0"/>
+        <w:pBdr>
+          <w:top w:space="0" w:sz="0" w:val="nil"/>
+          <w:left w:space="0" w:sz="0" w:val="nil"/>
+          <w:bottom w:space="0" w:sz="0" w:val="nil"/>
+          <w:right w:space="0" w:sz="0" w:val="nil"/>
+          <w:between w:space="0" w:sz="0" w:val="nil"/>
+        </w:pBdr>
+        <w:shd w:fill="auto" w:val="clear"/>
+        <w:spacing w:after="0" w:before="0" w:line="240" w:lineRule="auto"/>
+        <w:ind w:left="0" w:right="0" w:firstLine="0"/>
+        <w:jc w:val="left"/>
+        <w:rPr>
+          <w:rFonts w:ascii="Arial" w:cs="Arial" w:eastAsia="Arial" w:hAnsi="Arial"/>
+          <w:b w:val="0"/>
+          <w:i w:val="0"/>
+          <w:smallCaps w:val="0"/>
+          <w:strike w:val="0"/>
+          <w:color w:val="000000"/>
+          <w:sz w:val="22"/>
+          <w:szCs w:val="22"/>
+          <w:u w:val="none"/>
+          <w:shd w:fill="auto" w:val="clear"/>
+          <w:vertAlign w:val="baseline"/>
+        </w:rPr>
+      </w:pPr>
+      <w:r>
+        <w:rPr>
+          <w:rFonts w:ascii="Arial" w:cs="Arial" w:eastAsia="Arial" w:hAnsi="Arial"/>
+          <w:b w:val="0"/>
+          <w:i w:val="0"/>
+          <w:smallCaps w:val="0"/>
+          <w:strike w:val="0"/>
+          <w:color w:val="000000"/>
+          <w:sz w:val="22"/>
+          <w:szCs w:val="22"/>
+          <w:u w:val="none"/>
+          <w:shd w:fill="auto" w:val="clear"/>
+          <w:vertAlign w:val="baseline"/>
+          <w:rtl w:val="0"/>
+        </w:rPr>
+        <w:t xml:space="preserve">These were predicated on the idea of a simulation object.  If we had such an object, we would need some way to get the list out of the object to draw it on the website.  Additionally, we would then need to store several lists for comparison purposes and compare them to the current list.  They are not strictly required, but the functionality must be met to achieve our goal.</w:t>
+      </w:r>
+    </w:p>
+  </w:comment>
+  <w:comment w:author="Khaled Elgendy" w:id="9" w:date="2019-04-04T15:19:18Z">
+    <w:p>
+      <w:pPr>
+        <w:keepNext w:val="0"/>
+        <w:keepLines w:val="0"/>
+        <w:widowControl w:val="0"/>
+        <w:pBdr>
+          <w:top w:space="0" w:sz="0" w:val="nil"/>
+          <w:left w:space="0" w:sz="0" w:val="nil"/>
+          <w:bottom w:space="0" w:sz="0" w:val="nil"/>
+          <w:right w:space="0" w:sz="0" w:val="nil"/>
+          <w:between w:space="0" w:sz="0" w:val="nil"/>
+        </w:pBdr>
+        <w:shd w:fill="auto" w:val="clear"/>
+        <w:spacing w:after="0" w:before="0" w:line="240" w:lineRule="auto"/>
+        <w:ind w:left="0" w:right="0" w:firstLine="0"/>
+        <w:jc w:val="left"/>
+        <w:rPr>
+          <w:rFonts w:ascii="Arial" w:cs="Arial" w:eastAsia="Arial" w:hAnsi="Arial"/>
+          <w:b w:val="0"/>
+          <w:i w:val="0"/>
+          <w:smallCaps w:val="0"/>
+          <w:strike w:val="0"/>
+          <w:color w:val="000000"/>
+          <w:sz w:val="22"/>
+          <w:szCs w:val="22"/>
+          <w:u w:val="none"/>
+          <w:shd w:fill="auto" w:val="clear"/>
+          <w:vertAlign w:val="baseline"/>
+        </w:rPr>
+      </w:pPr>
+      <w:r>
+        <w:rPr>
+          <w:rFonts w:ascii="Arial" w:cs="Arial" w:eastAsia="Arial" w:hAnsi="Arial"/>
+          <w:b w:val="0"/>
+          <w:i w:val="0"/>
+          <w:smallCaps w:val="0"/>
+          <w:strike w:val="0"/>
+          <w:color w:val="000000"/>
+          <w:sz w:val="22"/>
+          <w:szCs w:val="22"/>
+          <w:u w:val="none"/>
+          <w:shd w:fill="auto" w:val="clear"/>
+          <w:vertAlign w:val="baseline"/>
+          <w:rtl w:val="0"/>
+        </w:rPr>
+        <w:t xml:space="preserve">I think a warning would be unnecessary added complexity. Since we would need some way of displaying the warning and then prompting the user if they still want to continue.</w:t>
+      </w:r>
+    </w:p>
+  </w:comment>
+  <w:comment w:author="Khaled Elgendy" w:id="3" w:date="2019-04-04T15:14:07Z">
+    <w:p>
+      <w:pPr>
+        <w:keepNext w:val="0"/>
+        <w:keepLines w:val="0"/>
+        <w:widowControl w:val="0"/>
+        <w:pBdr>
+          <w:top w:space="0" w:sz="0" w:val="nil"/>
+          <w:left w:space="0" w:sz="0" w:val="nil"/>
+          <w:bottom w:space="0" w:sz="0" w:val="nil"/>
+          <w:right w:space="0" w:sz="0" w:val="nil"/>
+          <w:between w:space="0" w:sz="0" w:val="nil"/>
+        </w:pBdr>
+        <w:shd w:fill="auto" w:val="clear"/>
+        <w:spacing w:after="0" w:before="0" w:line="240" w:lineRule="auto"/>
+        <w:ind w:left="0" w:right="0" w:firstLine="0"/>
+        <w:jc w:val="left"/>
+        <w:rPr>
+          <w:rFonts w:ascii="Arial" w:cs="Arial" w:eastAsia="Arial" w:hAnsi="Arial"/>
+          <w:b w:val="0"/>
+          <w:i w:val="0"/>
+          <w:smallCaps w:val="0"/>
+          <w:strike w:val="0"/>
+          <w:color w:val="000000"/>
+          <w:sz w:val="22"/>
+          <w:szCs w:val="22"/>
+          <w:u w:val="none"/>
+          <w:shd w:fill="auto" w:val="clear"/>
+          <w:vertAlign w:val="baseline"/>
+        </w:rPr>
+      </w:pPr>
+      <w:r>
+        <w:rPr>
+          <w:rFonts w:ascii="Arial" w:cs="Arial" w:eastAsia="Arial" w:hAnsi="Arial"/>
+          <w:b w:val="0"/>
+          <w:i w:val="0"/>
+          <w:smallCaps w:val="0"/>
+          <w:strike w:val="0"/>
+          <w:color w:val="000000"/>
+          <w:sz w:val="22"/>
+          <w:szCs w:val="22"/>
+          <w:u w:val="none"/>
+          <w:shd w:fill="auto" w:val="clear"/>
+          <w:vertAlign w:val="baseline"/>
+          <w:rtl w:val="0"/>
+        </w:rPr>
+        <w:t xml:space="preserve">I don't know if this was an explicit requirement, but if not I would recommend not having it. Having a step button would make validation much more complex. We would also have to worry about the user changing inputs between steps.</w:t>
+      </w:r>
+    </w:p>
+  </w:comment>
+  <w:comment w:author="Ryan Miller" w:id="4" w:date="2019-04-04T20:08:33Z">
+    <w:p>
+      <w:pPr>
+        <w:keepNext w:val="0"/>
+        <w:keepLines w:val="0"/>
+        <w:widowControl w:val="0"/>
+        <w:pBdr>
+          <w:top w:space="0" w:sz="0" w:val="nil"/>
+          <w:left w:space="0" w:sz="0" w:val="nil"/>
+          <w:bottom w:space="0" w:sz="0" w:val="nil"/>
+          <w:right w:space="0" w:sz="0" w:val="nil"/>
+          <w:between w:space="0" w:sz="0" w:val="nil"/>
+        </w:pBdr>
+        <w:shd w:fill="auto" w:val="clear"/>
+        <w:spacing w:after="0" w:before="0" w:line="240" w:lineRule="auto"/>
+        <w:ind w:left="0" w:right="0" w:firstLine="0"/>
+        <w:jc w:val="left"/>
+        <w:rPr>
+          <w:rFonts w:ascii="Arial" w:cs="Arial" w:eastAsia="Arial" w:hAnsi="Arial"/>
+          <w:b w:val="0"/>
+          <w:i w:val="0"/>
+          <w:smallCaps w:val="0"/>
+          <w:strike w:val="0"/>
+          <w:color w:val="000000"/>
+          <w:sz w:val="22"/>
+          <w:szCs w:val="22"/>
+          <w:u w:val="none"/>
+          <w:shd w:fill="auto" w:val="clear"/>
+          <w:vertAlign w:val="baseline"/>
+        </w:rPr>
+      </w:pPr>
+      <w:r>
+        <w:rPr>
+          <w:rFonts w:ascii="Arial" w:cs="Arial" w:eastAsia="Arial" w:hAnsi="Arial"/>
+          <w:b w:val="0"/>
+          <w:i w:val="0"/>
+          <w:smallCaps w:val="0"/>
+          <w:strike w:val="0"/>
+          <w:color w:val="000000"/>
+          <w:sz w:val="22"/>
+          <w:szCs w:val="22"/>
+          <w:u w:val="none"/>
+          <w:shd w:fill="auto" w:val="clear"/>
+          <w:vertAlign w:val="baseline"/>
+          <w:rtl w:val="0"/>
+        </w:rPr>
+        <w:t xml:space="preserve">The second table represents software units for the simulation aspect of the project.  Step is not a step button, but the name of the function I would use to iterate one time unit or process one generation.</w:t>
+      </w:r>
+    </w:p>
+  </w:comment>
+  <w:comment w:author="Khaled Elgendy" w:id="10" w:date="2019-04-04T15:20:15Z">
+    <w:p>
+      <w:pPr>
+        <w:keepNext w:val="0"/>
+        <w:keepLines w:val="0"/>
+        <w:widowControl w:val="0"/>
+        <w:pBdr>
+          <w:top w:space="0" w:sz="0" w:val="nil"/>
+          <w:left w:space="0" w:sz="0" w:val="nil"/>
+          <w:bottom w:space="0" w:sz="0" w:val="nil"/>
+          <w:right w:space="0" w:sz="0" w:val="nil"/>
+          <w:between w:space="0" w:sz="0" w:val="nil"/>
+        </w:pBdr>
+        <w:shd w:fill="auto" w:val="clear"/>
+        <w:spacing w:after="0" w:before="0" w:line="240" w:lineRule="auto"/>
+        <w:ind w:left="0" w:right="0" w:firstLine="0"/>
+        <w:jc w:val="left"/>
+        <w:rPr>
+          <w:rFonts w:ascii="Arial" w:cs="Arial" w:eastAsia="Arial" w:hAnsi="Arial"/>
+          <w:b w:val="0"/>
+          <w:i w:val="0"/>
+          <w:smallCaps w:val="0"/>
+          <w:strike w:val="0"/>
+          <w:color w:val="000000"/>
+          <w:sz w:val="22"/>
+          <w:szCs w:val="22"/>
+          <w:u w:val="none"/>
+          <w:shd w:fill="auto" w:val="clear"/>
+          <w:vertAlign w:val="baseline"/>
+        </w:rPr>
+      </w:pPr>
+      <w:r>
+        <w:rPr>
+          <w:rFonts w:ascii="Arial" w:cs="Arial" w:eastAsia="Arial" w:hAnsi="Arial"/>
+          <w:b w:val="0"/>
+          <w:i w:val="0"/>
+          <w:smallCaps w:val="0"/>
+          <w:strike w:val="0"/>
+          <w:color w:val="000000"/>
+          <w:sz w:val="22"/>
+          <w:szCs w:val="22"/>
+          <w:u w:val="none"/>
+          <w:shd w:fill="auto" w:val="clear"/>
+          <w:vertAlign w:val="baseline"/>
+          <w:rtl w:val="0"/>
+        </w:rPr>
+        <w:t xml:space="preserve">Not an explicit requirement. I propose we drop this.</w:t>
       </w:r>
     </w:p>
   </w:comment>
@@ -8550,8 +10216,8 @@
   <w:abstractNum w:abstractNumId="1">
     <w:lvl w:ilvl="0">
       <w:start w:val="1"/>
-      <w:numFmt w:val="decimal"/>
-      <w:lvlText w:val="%1."/>
+      <w:numFmt w:val="bullet"/>
+      <w:lvlText w:val="●"/>
       <w:lvlJc w:val="left"/>
       <w:pPr>
         <w:ind w:left="720" w:hanging="360"/>
@@ -8562,8 +10228,8 @@
     </w:lvl>
     <w:lvl w:ilvl="1">
       <w:start w:val="1"/>
-      <w:numFmt w:val="lowerLetter"/>
-      <w:lvlText w:val="%2."/>
+      <w:numFmt w:val="bullet"/>
+      <w:lvlText w:val="○"/>
       <w:lvlJc w:val="left"/>
       <w:pPr>
         <w:ind w:left="1440" w:hanging="360"/>
@@ -8574,9 +10240,9 @@
     </w:lvl>
     <w:lvl w:ilvl="2">
       <w:start w:val="1"/>
-      <w:numFmt w:val="lowerRoman"/>
-      <w:lvlText w:val="%3."/>
-      <w:lvlJc w:val="right"/>
+      <w:numFmt w:val="bullet"/>
+      <w:lvlText w:val="■"/>
+      <w:lvlJc w:val="left"/>
       <w:pPr>
         <w:ind w:left="2160" w:hanging="360"/>
       </w:pPr>
@@ -8586,8 +10252,8 @@
     </w:lvl>
     <w:lvl w:ilvl="3">
       <w:start w:val="1"/>
-      <w:numFmt w:val="decimal"/>
-      <w:lvlText w:val="%4."/>
+      <w:numFmt w:val="bullet"/>
+      <w:lvlText w:val="●"/>
       <w:lvlJc w:val="left"/>
       <w:pPr>
         <w:ind w:left="2880" w:hanging="360"/>
@@ -8598,8 +10264,8 @@
     </w:lvl>
     <w:lvl w:ilvl="4">
       <w:start w:val="1"/>
-      <w:numFmt w:val="lowerLetter"/>
-      <w:lvlText w:val="%5."/>
+      <w:numFmt w:val="bullet"/>
+      <w:lvlText w:val="○"/>
       <w:lvlJc w:val="left"/>
       <w:pPr>
         <w:ind w:left="3600" w:hanging="360"/>
@@ -8610,9 +10276,9 @@
     </w:lvl>
     <w:lvl w:ilvl="5">
       <w:start w:val="1"/>
-      <w:numFmt w:val="lowerRoman"/>
-      <w:lvlText w:val="%6."/>
-      <w:lvlJc w:val="right"/>
+      <w:numFmt w:val="bullet"/>
+      <w:lvlText w:val="■"/>
+      <w:lvlJc w:val="left"/>
       <w:pPr>
         <w:ind w:left="4320" w:hanging="360"/>
       </w:pPr>
@@ -8622,8 +10288,8 @@
     </w:lvl>
     <w:lvl w:ilvl="6">
       <w:start w:val="1"/>
-      <w:numFmt w:val="decimal"/>
-      <w:lvlText w:val="%7."/>
+      <w:numFmt w:val="bullet"/>
+      <w:lvlText w:val="●"/>
       <w:lvlJc w:val="left"/>
       <w:pPr>
         <w:ind w:left="5040" w:hanging="360"/>
@@ -8634,8 +10300,8 @@
     </w:lvl>
     <w:lvl w:ilvl="7">
       <w:start w:val="1"/>
-      <w:numFmt w:val="lowerLetter"/>
-      <w:lvlText w:val="%8."/>
+      <w:numFmt w:val="bullet"/>
+      <w:lvlText w:val="○"/>
       <w:lvlJc w:val="left"/>
       <w:pPr>
         <w:ind w:left="5760" w:hanging="360"/>
@@ -8646,9 +10312,9 @@
     </w:lvl>
     <w:lvl w:ilvl="8">
       <w:start w:val="1"/>
-      <w:numFmt w:val="lowerRoman"/>
-      <w:lvlText w:val="%9."/>
-      <w:lvlJc w:val="right"/>
+      <w:numFmt w:val="bullet"/>
+      <w:lvlText w:val="■"/>
+      <w:lvlJc w:val="left"/>
       <w:pPr>
         <w:ind w:left="6480" w:hanging="360"/>
       </w:pPr>
@@ -8767,11 +10433,350 @@
       </w:rPr>
     </w:lvl>
   </w:abstractNum>
+  <w:abstractNum w:abstractNumId="3">
+    <w:lvl w:ilvl="0">
+      <w:start w:val="1"/>
+      <w:numFmt w:val="lowerLetter"/>
+      <w:lvlText w:val="%1."/>
+      <w:lvlJc w:val="left"/>
+      <w:pPr>
+        <w:ind w:left="720" w:hanging="360"/>
+      </w:pPr>
+      <w:rPr>
+        <w:u w:val="none"/>
+      </w:rPr>
+    </w:lvl>
+    <w:lvl w:ilvl="1">
+      <w:start w:val="1"/>
+      <w:numFmt w:val="lowerRoman"/>
+      <w:lvlText w:val="%2."/>
+      <w:lvlJc w:val="right"/>
+      <w:pPr>
+        <w:ind w:left="1440" w:hanging="360"/>
+      </w:pPr>
+      <w:rPr>
+        <w:u w:val="none"/>
+      </w:rPr>
+    </w:lvl>
+    <w:lvl w:ilvl="2">
+      <w:start w:val="1"/>
+      <w:numFmt w:val="decimal"/>
+      <w:lvlText w:val="%3."/>
+      <w:lvlJc w:val="left"/>
+      <w:pPr>
+        <w:ind w:left="2160" w:hanging="360"/>
+      </w:pPr>
+      <w:rPr>
+        <w:u w:val="none"/>
+      </w:rPr>
+    </w:lvl>
+    <w:lvl w:ilvl="3">
+      <w:start w:val="1"/>
+      <w:numFmt w:val="lowerLetter"/>
+      <w:lvlText w:val="%4."/>
+      <w:lvlJc w:val="left"/>
+      <w:pPr>
+        <w:ind w:left="2880" w:hanging="360"/>
+      </w:pPr>
+      <w:rPr>
+        <w:u w:val="none"/>
+      </w:rPr>
+    </w:lvl>
+    <w:lvl w:ilvl="4">
+      <w:start w:val="1"/>
+      <w:numFmt w:val="lowerRoman"/>
+      <w:lvlText w:val="%5."/>
+      <w:lvlJc w:val="right"/>
+      <w:pPr>
+        <w:ind w:left="3600" w:hanging="360"/>
+      </w:pPr>
+      <w:rPr>
+        <w:u w:val="none"/>
+      </w:rPr>
+    </w:lvl>
+    <w:lvl w:ilvl="5">
+      <w:start w:val="1"/>
+      <w:numFmt w:val="decimal"/>
+      <w:lvlText w:val="%6."/>
+      <w:lvlJc w:val="left"/>
+      <w:pPr>
+        <w:ind w:left="4320" w:hanging="360"/>
+      </w:pPr>
+      <w:rPr>
+        <w:u w:val="none"/>
+      </w:rPr>
+    </w:lvl>
+    <w:lvl w:ilvl="6">
+      <w:start w:val="1"/>
+      <w:numFmt w:val="lowerLetter"/>
+      <w:lvlText w:val="%7."/>
+      <w:lvlJc w:val="left"/>
+      <w:pPr>
+        <w:ind w:left="5040" w:hanging="360"/>
+      </w:pPr>
+      <w:rPr>
+        <w:u w:val="none"/>
+      </w:rPr>
+    </w:lvl>
+    <w:lvl w:ilvl="7">
+      <w:start w:val="1"/>
+      <w:numFmt w:val="lowerRoman"/>
+      <w:lvlText w:val="%8."/>
+      <w:lvlJc w:val="right"/>
+      <w:pPr>
+        <w:ind w:left="5760" w:hanging="360"/>
+      </w:pPr>
+      <w:rPr>
+        <w:u w:val="none"/>
+      </w:rPr>
+    </w:lvl>
+    <w:lvl w:ilvl="8">
+      <w:start w:val="1"/>
+      <w:numFmt w:val="decimal"/>
+      <w:lvlText w:val="%9."/>
+      <w:lvlJc w:val="left"/>
+      <w:pPr>
+        <w:ind w:left="6480" w:hanging="360"/>
+      </w:pPr>
+      <w:rPr>
+        <w:u w:val="none"/>
+      </w:rPr>
+    </w:lvl>
+  </w:abstractNum>
+  <w:abstractNum w:abstractNumId="4">
+    <w:lvl w:ilvl="0">
+      <w:start w:val="1"/>
+      <w:numFmt w:val="bullet"/>
+      <w:lvlText w:val="●"/>
+      <w:lvlJc w:val="left"/>
+      <w:pPr>
+        <w:ind w:left="1440" w:hanging="360"/>
+      </w:pPr>
+      <w:rPr>
+        <w:u w:val="none"/>
+      </w:rPr>
+    </w:lvl>
+    <w:lvl w:ilvl="1">
+      <w:start w:val="1"/>
+      <w:numFmt w:val="bullet"/>
+      <w:lvlText w:val="○"/>
+      <w:lvlJc w:val="left"/>
+      <w:pPr>
+        <w:ind w:left="2160" w:hanging="360"/>
+      </w:pPr>
+      <w:rPr>
+        <w:u w:val="none"/>
+      </w:rPr>
+    </w:lvl>
+    <w:lvl w:ilvl="2">
+      <w:start w:val="1"/>
+      <w:numFmt w:val="bullet"/>
+      <w:lvlText w:val="■"/>
+      <w:lvlJc w:val="left"/>
+      <w:pPr>
+        <w:ind w:left="2880" w:hanging="360"/>
+      </w:pPr>
+      <w:rPr>
+        <w:u w:val="none"/>
+      </w:rPr>
+    </w:lvl>
+    <w:lvl w:ilvl="3">
+      <w:start w:val="1"/>
+      <w:numFmt w:val="bullet"/>
+      <w:lvlText w:val="●"/>
+      <w:lvlJc w:val="left"/>
+      <w:pPr>
+        <w:ind w:left="3600" w:hanging="360"/>
+      </w:pPr>
+      <w:rPr>
+        <w:u w:val="none"/>
+      </w:rPr>
+    </w:lvl>
+    <w:lvl w:ilvl="4">
+      <w:start w:val="1"/>
+      <w:numFmt w:val="bullet"/>
+      <w:lvlText w:val="○"/>
+      <w:lvlJc w:val="left"/>
+      <w:pPr>
+        <w:ind w:left="4320" w:hanging="360"/>
+      </w:pPr>
+      <w:rPr>
+        <w:u w:val="none"/>
+      </w:rPr>
+    </w:lvl>
+    <w:lvl w:ilvl="5">
+      <w:start w:val="1"/>
+      <w:numFmt w:val="bullet"/>
+      <w:lvlText w:val="■"/>
+      <w:lvlJc w:val="left"/>
+      <w:pPr>
+        <w:ind w:left="5040" w:hanging="360"/>
+      </w:pPr>
+      <w:rPr>
+        <w:u w:val="none"/>
+      </w:rPr>
+    </w:lvl>
+    <w:lvl w:ilvl="6">
+      <w:start w:val="1"/>
+      <w:numFmt w:val="bullet"/>
+      <w:lvlText w:val="●"/>
+      <w:lvlJc w:val="left"/>
+      <w:pPr>
+        <w:ind w:left="5760" w:hanging="360"/>
+      </w:pPr>
+      <w:rPr>
+        <w:u w:val="none"/>
+      </w:rPr>
+    </w:lvl>
+    <w:lvl w:ilvl="7">
+      <w:start w:val="1"/>
+      <w:numFmt w:val="bullet"/>
+      <w:lvlText w:val="○"/>
+      <w:lvlJc w:val="left"/>
+      <w:pPr>
+        <w:ind w:left="6480" w:hanging="360"/>
+      </w:pPr>
+      <w:rPr>
+        <w:u w:val="none"/>
+      </w:rPr>
+    </w:lvl>
+    <w:lvl w:ilvl="8">
+      <w:start w:val="1"/>
+      <w:numFmt w:val="bullet"/>
+      <w:lvlText w:val="■"/>
+      <w:lvlJc w:val="left"/>
+      <w:pPr>
+        <w:ind w:left="7200" w:hanging="360"/>
+      </w:pPr>
+      <w:rPr>
+        <w:u w:val="none"/>
+      </w:rPr>
+    </w:lvl>
+  </w:abstractNum>
+  <w:abstractNum w:abstractNumId="5">
+    <w:lvl w:ilvl="0">
+      <w:start w:val="1"/>
+      <w:numFmt w:val="decimal"/>
+      <w:lvlText w:val="%1."/>
+      <w:lvlJc w:val="left"/>
+      <w:pPr>
+        <w:ind w:left="720" w:hanging="360"/>
+      </w:pPr>
+      <w:rPr>
+        <w:u w:val="none"/>
+      </w:rPr>
+    </w:lvl>
+    <w:lvl w:ilvl="1">
+      <w:start w:val="1"/>
+      <w:numFmt w:val="lowerLetter"/>
+      <w:lvlText w:val="%2."/>
+      <w:lvlJc w:val="left"/>
+      <w:pPr>
+        <w:ind w:left="1440" w:hanging="360"/>
+      </w:pPr>
+      <w:rPr>
+        <w:u w:val="none"/>
+      </w:rPr>
+    </w:lvl>
+    <w:lvl w:ilvl="2">
+      <w:start w:val="1"/>
+      <w:numFmt w:val="lowerRoman"/>
+      <w:lvlText w:val="%3."/>
+      <w:lvlJc w:val="right"/>
+      <w:pPr>
+        <w:ind w:left="2160" w:hanging="360"/>
+      </w:pPr>
+      <w:rPr>
+        <w:u w:val="none"/>
+      </w:rPr>
+    </w:lvl>
+    <w:lvl w:ilvl="3">
+      <w:start w:val="1"/>
+      <w:numFmt w:val="decimal"/>
+      <w:lvlText w:val="%4."/>
+      <w:lvlJc w:val="left"/>
+      <w:pPr>
+        <w:ind w:left="2880" w:hanging="360"/>
+      </w:pPr>
+      <w:rPr>
+        <w:u w:val="none"/>
+      </w:rPr>
+    </w:lvl>
+    <w:lvl w:ilvl="4">
+      <w:start w:val="1"/>
+      <w:numFmt w:val="lowerLetter"/>
+      <w:lvlText w:val="%5."/>
+      <w:lvlJc w:val="left"/>
+      <w:pPr>
+        <w:ind w:left="3600" w:hanging="360"/>
+      </w:pPr>
+      <w:rPr>
+        <w:u w:val="none"/>
+      </w:rPr>
+    </w:lvl>
+    <w:lvl w:ilvl="5">
+      <w:start w:val="1"/>
+      <w:numFmt w:val="lowerRoman"/>
+      <w:lvlText w:val="%6."/>
+      <w:lvlJc w:val="right"/>
+      <w:pPr>
+        <w:ind w:left="4320" w:hanging="360"/>
+      </w:pPr>
+      <w:rPr>
+        <w:u w:val="none"/>
+      </w:rPr>
+    </w:lvl>
+    <w:lvl w:ilvl="6">
+      <w:start w:val="1"/>
+      <w:numFmt w:val="decimal"/>
+      <w:lvlText w:val="%7."/>
+      <w:lvlJc w:val="left"/>
+      <w:pPr>
+        <w:ind w:left="5040" w:hanging="360"/>
+      </w:pPr>
+      <w:rPr>
+        <w:u w:val="none"/>
+      </w:rPr>
+    </w:lvl>
+    <w:lvl w:ilvl="7">
+      <w:start w:val="1"/>
+      <w:numFmt w:val="lowerLetter"/>
+      <w:lvlText w:val="%8."/>
+      <w:lvlJc w:val="left"/>
+      <w:pPr>
+        <w:ind w:left="5760" w:hanging="360"/>
+      </w:pPr>
+      <w:rPr>
+        <w:u w:val="none"/>
+      </w:rPr>
+    </w:lvl>
+    <w:lvl w:ilvl="8">
+      <w:start w:val="1"/>
+      <w:numFmt w:val="lowerRoman"/>
+      <w:lvlText w:val="%9."/>
+      <w:lvlJc w:val="right"/>
+      <w:pPr>
+        <w:ind w:left="6480" w:hanging="360"/>
+      </w:pPr>
+      <w:rPr>
+        <w:u w:val="none"/>
+      </w:rPr>
+    </w:lvl>
+  </w:abstractNum>
   <w:num w:numId="1">
     <w:abstractNumId w:val="1"/>
   </w:num>
   <w:num w:numId="2">
     <w:abstractNumId w:val="2"/>
+  </w:num>
+  <w:num w:numId="3">
+    <w:abstractNumId w:val="3"/>
+  </w:num>
+  <w:num w:numId="4">
+    <w:abstractNumId w:val="4"/>
+  </w:num>
+  <w:num w:numId="5">
+    <w:abstractNumId w:val="5"/>
   </w:num>
 </w:numbering>
 </file>
@@ -8944,6 +10949,19 @@
     </w:tblPr>
   </w:style>
   <w:style w:type="table" w:styleId="Table3">
+    <w:basedOn w:val="TableNormal"/>
+    <w:tblPr>
+      <w:tblStyleRowBandSize w:val="1"/>
+      <w:tblStyleColBandSize w:val="1"/>
+      <w:tblCellMar>
+        <w:top w:w="100.0" w:type="dxa"/>
+        <w:left w:w="100.0" w:type="dxa"/>
+        <w:bottom w:w="100.0" w:type="dxa"/>
+        <w:right w:w="100.0" w:type="dxa"/>
+      </w:tblCellMar>
+    </w:tblPr>
+  </w:style>
+  <w:style w:type="table" w:styleId="Table4">
     <w:basedOn w:val="TableNormal"/>
     <w:tblPr>
       <w:tblStyleRowBandSize w:val="1"/>

</xml_diff>